<commit_message>
Add param to create duplicate of diploma
</commit_message>
<xml_diff>
--- a/templates/1.docx
+++ b/templates/1.docx
@@ -1,41 +1,30 @@
 
 <file path=word/document.xml><?xml version="1.0" encoding="utf-8"?>
-<w:document xmlns:o="urn:schemas-microsoft-com:office:office" xmlns:r="http://schemas.openxmlformats.org/officeDocument/2006/relationships" xmlns:v="urn:schemas-microsoft-com:vml" xmlns:w="http://schemas.openxmlformats.org/wordprocessingml/2006/main" xmlns:w10="urn:schemas-microsoft-com:office:word" xmlns:wp="http://schemas.openxmlformats.org/drawingml/2006/wordprocessingDrawing" xmlns:wps="http://schemas.microsoft.com/office/word/2010/wordprocessingShape" xmlns:wpg="http://schemas.microsoft.com/office/word/2010/wordprocessingGroup" xmlns:mc="http://schemas.openxmlformats.org/markup-compatibility/2006" xmlns:wp14="http://schemas.microsoft.com/office/word/2010/wordprocessingDrawing" xmlns:w14="http://schemas.microsoft.com/office/word/2010/wordml" mc:Ignorable="w14 wp14">
+<w:document xmlns:wpc="http://schemas.microsoft.com/office/word/2010/wordprocessingCanvas" xmlns:cx="http://schemas.microsoft.com/office/drawing/2014/chartex" xmlns:cx1="http://schemas.microsoft.com/office/drawing/2015/9/8/chartex" xmlns:mc="http://schemas.openxmlformats.org/markup-compatibility/2006" xmlns:o="urn:schemas-microsoft-com:office:office" xmlns:r="http://schemas.openxmlformats.org/officeDocument/2006/relationships" xmlns:m="http://schemas.openxmlformats.org/officeDocument/2006/math" xmlns:v="urn:schemas-microsoft-com:vml" xmlns:wp14="http://schemas.microsoft.com/office/word/2010/wordprocessingDrawing" xmlns:wp="http://schemas.openxmlformats.org/drawingml/2006/wordprocessingDrawing" xmlns:w10="urn:schemas-microsoft-com:office:word" xmlns:w="http://schemas.openxmlformats.org/wordprocessingml/2006/main" xmlns:w14="http://schemas.microsoft.com/office/word/2010/wordml" xmlns:w15="http://schemas.microsoft.com/office/word/2012/wordml" xmlns:w16se="http://schemas.microsoft.com/office/word/2015/wordml/symex" xmlns:wpg="http://schemas.microsoft.com/office/word/2010/wordprocessingGroup" xmlns:wpi="http://schemas.microsoft.com/office/word/2010/wordprocessingInk" xmlns:wne="http://schemas.microsoft.com/office/word/2006/wordml" xmlns:wps="http://schemas.microsoft.com/office/word/2010/wordprocessingShape" mc:Ignorable="w14 w15 w16se wp14">
   <w:body>
     <w:tbl>
       <w:tblPr>
         <w:tblW w:w="10466" w:type="dxa"/>
-        <w:jc w:val="left"/>
-        <w:tblInd w:w="0" w:type="dxa"/>
-        <w:tblCellMar>
-          <w:top w:w="0" w:type="dxa"/>
-          <w:left w:w="108" w:type="dxa"/>
-          <w:bottom w:w="0" w:type="dxa"/>
-          <w:right w:w="108" w:type="dxa"/>
-        </w:tblCellMar>
-        <w:tblLook w:val="00a0" w:noVBand="0" w:noHBand="0" w:lastColumn="0" w:firstColumn="1" w:lastRow="0" w:firstRow="1"/>
+        <w:tblLook w:val="00A0" w:firstRow="1" w:lastRow="0" w:firstColumn="1" w:lastColumn="0" w:noHBand="0" w:noVBand="0"/>
       </w:tblPr>
       <w:tblGrid>
-        <w:gridCol w:w="5258"/>
+        <w:gridCol w:w="5259"/>
         <w:gridCol w:w="5207"/>
       </w:tblGrid>
       <w:tr>
         <w:trPr>
-          <w:trHeight w:val="5468" w:hRule="exact"/>
+          <w:trHeight w:hRule="exact" w:val="5468"/>
         </w:trPr>
         <w:tc>
           <w:tcPr>
             <w:tcW w:w="5258" w:type="dxa"/>
-            <w:tcBorders/>
-            <w:shd w:color="auto" w:fill="auto" w:val="clear"/>
+            <w:shd w:val="clear" w:color="auto" w:fill="auto"/>
           </w:tcPr>
           <w:p>
             <w:pPr>
-              <w:pStyle w:val="Normal"/>
-              <w:spacing w:lineRule="auto" w:line="240" w:before="0" w:after="0"/>
+              <w:spacing w:after="0" w:line="240" w:lineRule="auto"/>
               <w:rPr>
                 <w:rFonts w:ascii="Times New Roman" w:hAnsi="Times New Roman"/>
-                <w:b/>
                 <w:b/>
                 <w:sz w:val="28"/>
                 <w:szCs w:val="28"/>
@@ -46,23 +35,108 @@
               <w:rPr>
                 <w:rFonts w:ascii="Times New Roman" w:hAnsi="Times New Roman"/>
                 <w:b/>
-                <w:sz w:val="28"/>
-                <w:szCs w:val="28"/>
-                <w:lang w:val="en-US"/>
-              </w:rPr>
+                <w:sz w:val="24"/>
+                <w:szCs w:val="24"/>
+                <w:lang w:val="uk-UA"/>
+              </w:rPr>
+              <w:t xml:space="preserve">{% </w:t>
+            </w:r>
+            <w:proofErr w:type="spellStart"/>
+            <w:r>
+              <w:rPr>
+                <w:rFonts w:ascii="Times New Roman" w:hAnsi="Times New Roman"/>
+                <w:b/>
+                <w:sz w:val="24"/>
+                <w:szCs w:val="24"/>
+                <w:lang w:val="uk-UA"/>
+              </w:rPr>
+              <w:t>if</w:t>
+            </w:r>
+            <w:proofErr w:type="spellEnd"/>
+            <w:r>
+              <w:rPr>
+                <w:rFonts w:ascii="Times New Roman" w:hAnsi="Times New Roman"/>
+                <w:b/>
+                <w:sz w:val="24"/>
+                <w:szCs w:val="24"/>
+                <w:lang w:val="uk-UA"/>
+              </w:rPr>
+              <w:t xml:space="preserve"> </w:t>
+            </w:r>
+            <w:proofErr w:type="spellStart"/>
+            <w:r>
+              <w:rPr>
+                <w:rFonts w:ascii="Times New Roman" w:hAnsi="Times New Roman"/>
+                <w:b/>
+                <w:sz w:val="24"/>
+                <w:szCs w:val="24"/>
+                <w:lang w:val="uk-UA"/>
+              </w:rPr>
+              <w:t>duplicate</w:t>
+            </w:r>
+            <w:proofErr w:type="spellEnd"/>
+            <w:r>
+              <w:rPr>
+                <w:rFonts w:ascii="Times New Roman" w:hAnsi="Times New Roman"/>
+                <w:b/>
+                <w:sz w:val="24"/>
+                <w:szCs w:val="24"/>
+                <w:lang w:val="uk-UA"/>
+              </w:rPr>
+              <w:t xml:space="preserve"> %}</w:t>
+            </w:r>
+            <w:r>
+              <w:rPr>
+                <w:rFonts w:ascii="Book Antiqua" w:hAnsi="Book Antiqua"/>
+                <w:b/>
+                <w:sz w:val="24"/>
+                <w:szCs w:val="24"/>
+                <w:lang w:val="uk-UA"/>
+              </w:rPr>
+              <w:t>Дублікат</w:t>
+            </w:r>
+            <w:r>
+              <w:rPr>
+                <w:rFonts w:ascii="Times New Roman" w:hAnsi="Times New Roman"/>
+                <w:b/>
+                <w:sz w:val="24"/>
+                <w:szCs w:val="24"/>
+                <w:lang w:val="uk-UA"/>
+              </w:rPr>
+              <w:t xml:space="preserve">{% </w:t>
+            </w:r>
+            <w:proofErr w:type="spellStart"/>
+            <w:r>
+              <w:rPr>
+                <w:rFonts w:ascii="Times New Roman" w:hAnsi="Times New Roman"/>
+                <w:b/>
+                <w:sz w:val="24"/>
+                <w:szCs w:val="24"/>
+                <w:lang w:val="uk-UA"/>
+              </w:rPr>
+              <w:t>endif</w:t>
+            </w:r>
+            <w:proofErr w:type="spellEnd"/>
+            <w:r>
+              <w:rPr>
+                <w:rFonts w:ascii="Times New Roman" w:hAnsi="Times New Roman"/>
+                <w:b/>
+                <w:sz w:val="24"/>
+                <w:szCs w:val="24"/>
+                <w:lang w:val="uk-UA"/>
+              </w:rPr>
+              <w:t xml:space="preserve"> %}</w:t>
             </w:r>
           </w:p>
         </w:tc>
         <w:tc>
           <w:tcPr>
             <w:tcW w:w="5207" w:type="dxa"/>
-            <w:tcBorders/>
-            <w:shd w:color="auto" w:fill="auto" w:val="clear"/>
+            <w:shd w:val="clear" w:color="auto" w:fill="auto"/>
           </w:tcPr>
           <w:p>
             <w:pPr>
-              <w:pStyle w:val="Normal"/>
-              <w:spacing w:lineRule="auto" w:line="240" w:before="0" w:after="0"/>
+              <w:spacing w:after="0" w:line="240" w:lineRule="auto"/>
               <w:jc w:val="right"/>
               <w:rPr>
                 <w:rFonts w:ascii="Times New Roman" w:hAnsi="Times New Roman"/>
@@ -71,25 +145,118 @@
             <w:r>
               <w:rPr>
                 <w:rFonts w:ascii="Times New Roman" w:hAnsi="Times New Roman"/>
-              </w:rPr>
-            </w:r>
+                <w:b/>
+                <w:sz w:val="24"/>
+                <w:szCs w:val="24"/>
+                <w:lang w:val="uk-UA"/>
+              </w:rPr>
+              <w:t xml:space="preserve">{% </w:t>
+            </w:r>
+            <w:proofErr w:type="spellStart"/>
+            <w:r>
+              <w:rPr>
+                <w:rFonts w:ascii="Times New Roman" w:hAnsi="Times New Roman"/>
+                <w:b/>
+                <w:sz w:val="24"/>
+                <w:szCs w:val="24"/>
+                <w:lang w:val="uk-UA"/>
+              </w:rPr>
+              <w:t>if</w:t>
+            </w:r>
+            <w:proofErr w:type="spellEnd"/>
+            <w:r>
+              <w:rPr>
+                <w:rFonts w:ascii="Times New Roman" w:hAnsi="Times New Roman"/>
+                <w:b/>
+                <w:sz w:val="24"/>
+                <w:szCs w:val="24"/>
+                <w:lang w:val="uk-UA"/>
+              </w:rPr>
+              <w:t xml:space="preserve"> d</w:t>
+            </w:r>
+            <w:proofErr w:type="spellStart"/>
+            <w:r>
+              <w:rPr>
+                <w:rFonts w:ascii="Times New Roman" w:hAnsi="Times New Roman"/>
+                <w:b/>
+                <w:sz w:val="24"/>
+                <w:szCs w:val="24"/>
+                <w:lang w:val="en-US"/>
+              </w:rPr>
+              <w:t>uplicate</w:t>
+            </w:r>
+            <w:proofErr w:type="spellEnd"/>
+            <w:r>
+              <w:rPr>
+                <w:rFonts w:ascii="Times New Roman" w:hAnsi="Times New Roman"/>
+                <w:b/>
+                <w:sz w:val="24"/>
+                <w:szCs w:val="24"/>
+                <w:lang w:val="uk-UA"/>
+              </w:rPr>
+              <w:t xml:space="preserve"> %}</w:t>
+            </w:r>
+            <w:proofErr w:type="spellStart"/>
+            <w:r>
+              <w:rPr>
+                <w:rFonts w:ascii="Book Antiqua" w:hAnsi="Book Antiqua"/>
+                <w:b/>
+                <w:sz w:val="24"/>
+                <w:szCs w:val="24"/>
+                <w:lang w:val="uk-UA"/>
+              </w:rPr>
+              <w:t>Duplicate</w:t>
+            </w:r>
+            <w:proofErr w:type="spellEnd"/>
+            <w:r>
+              <w:rPr>
+                <w:rFonts w:ascii="Times New Roman" w:hAnsi="Times New Roman"/>
+                <w:b/>
+                <w:sz w:val="24"/>
+                <w:szCs w:val="24"/>
+                <w:lang w:val="uk-UA"/>
+              </w:rPr>
+              <w:t xml:space="preserve">{% </w:t>
+            </w:r>
+            <w:proofErr w:type="spellStart"/>
+            <w:r>
+              <w:rPr>
+                <w:rFonts w:ascii="Times New Roman" w:hAnsi="Times New Roman"/>
+                <w:b/>
+                <w:sz w:val="24"/>
+                <w:szCs w:val="24"/>
+                <w:lang w:val="uk-UA"/>
+              </w:rPr>
+              <w:t>endif</w:t>
+            </w:r>
+            <w:proofErr w:type="spellEnd"/>
+            <w:r>
+              <w:rPr>
+                <w:rFonts w:ascii="Times New Roman" w:hAnsi="Times New Roman"/>
+                <w:b/>
+                <w:sz w:val="24"/>
+                <w:szCs w:val="24"/>
+                <w:lang w:val="uk-UA"/>
+              </w:rPr>
+              <w:t xml:space="preserve"> %}</w:t>
+            </w:r>
+            <w:bookmarkStart w:id="0" w:name="_GoBack"/>
+            <w:bookmarkEnd w:id="0"/>
           </w:p>
         </w:tc>
       </w:tr>
       <w:tr>
         <w:trPr>
-          <w:trHeight w:val="550" w:hRule="atLeast"/>
+          <w:trHeight w:val="550"/>
         </w:trPr>
         <w:tc>
           <w:tcPr>
             <w:tcW w:w="5258" w:type="dxa"/>
-            <w:tcBorders/>
-            <w:shd w:color="auto" w:fill="auto" w:val="clear"/>
+            <w:shd w:val="clear" w:color="auto" w:fill="auto"/>
           </w:tcPr>
           <w:p>
             <w:pPr>
-              <w:pStyle w:val="Normal"/>
-              <w:spacing w:lineRule="auto" w:line="240" w:before="0" w:after="0"/>
+              <w:spacing w:after="0" w:line="240" w:lineRule="auto"/>
               <w:jc w:val="center"/>
               <w:rPr>
                 <w:rFonts w:ascii="Book Antiqua" w:hAnsi="Book Antiqua"/>
@@ -106,20 +273,62 @@
                 <w:szCs w:val="24"/>
                 <w:lang w:val="en-US"/>
               </w:rPr>
-              <w:t>{{ DocumentSeries }} № {{ DocumentNumber }}</w:t>
+              <w:t xml:space="preserve">{{ </w:t>
+            </w:r>
+            <w:proofErr w:type="spellStart"/>
+            <w:r>
+              <w:rPr>
+                <w:rFonts w:ascii="Book Antiqua" w:hAnsi="Book Antiqua"/>
+                <w:b/>
+                <w:sz w:val="24"/>
+                <w:szCs w:val="24"/>
+                <w:lang w:val="en-US"/>
+              </w:rPr>
+              <w:t>DocumentSeries</w:t>
+            </w:r>
+            <w:proofErr w:type="spellEnd"/>
+            <w:r>
+              <w:rPr>
+                <w:rFonts w:ascii="Book Antiqua" w:hAnsi="Book Antiqua"/>
+                <w:b/>
+                <w:sz w:val="24"/>
+                <w:szCs w:val="24"/>
+                <w:lang w:val="en-US"/>
+              </w:rPr>
+              <w:t xml:space="preserve"> }} № {{ </w:t>
+            </w:r>
+            <w:proofErr w:type="spellStart"/>
+            <w:r>
+              <w:rPr>
+                <w:rFonts w:ascii="Book Antiqua" w:hAnsi="Book Antiqua"/>
+                <w:b/>
+                <w:sz w:val="24"/>
+                <w:szCs w:val="24"/>
+                <w:lang w:val="en-US"/>
+              </w:rPr>
+              <w:t>DocumentNumber</w:t>
+            </w:r>
+            <w:proofErr w:type="spellEnd"/>
+            <w:r>
+              <w:rPr>
+                <w:rFonts w:ascii="Book Antiqua" w:hAnsi="Book Antiqua"/>
+                <w:b/>
+                <w:sz w:val="24"/>
+                <w:szCs w:val="24"/>
+                <w:lang w:val="en-US"/>
+              </w:rPr>
+              <w:t xml:space="preserve"> }}</w:t>
             </w:r>
           </w:p>
         </w:tc>
         <w:tc>
           <w:tcPr>
             <w:tcW w:w="5207" w:type="dxa"/>
-            <w:tcBorders/>
-            <w:shd w:color="auto" w:fill="auto" w:val="clear"/>
+            <w:shd w:val="clear" w:color="auto" w:fill="auto"/>
           </w:tcPr>
           <w:p>
             <w:pPr>
-              <w:pStyle w:val="Normal"/>
-              <w:spacing w:lineRule="auto" w:line="240" w:before="0" w:after="0"/>
+              <w:spacing w:after="0" w:line="240" w:lineRule="auto"/>
               <w:jc w:val="center"/>
               <w:rPr>
                 <w:rFonts w:ascii="Book Antiqua" w:hAnsi="Book Antiqua"/>
@@ -133,29 +342,70 @@
                 <w:szCs w:val="24"/>
                 <w:lang w:val="en-US"/>
               </w:rPr>
-              <w:t>{{ DocumentSeries }} № {{ DocumentNumber }}</w:t>
+              <w:t xml:space="preserve">{{ </w:t>
+            </w:r>
+            <w:proofErr w:type="spellStart"/>
+            <w:r>
+              <w:rPr>
+                <w:rFonts w:ascii="Book Antiqua" w:hAnsi="Book Antiqua"/>
+                <w:b/>
+                <w:sz w:val="24"/>
+                <w:szCs w:val="24"/>
+                <w:lang w:val="en-US"/>
+              </w:rPr>
+              <w:t>DocumentSeries</w:t>
+            </w:r>
+            <w:proofErr w:type="spellEnd"/>
+            <w:r>
+              <w:rPr>
+                <w:rFonts w:ascii="Book Antiqua" w:hAnsi="Book Antiqua"/>
+                <w:b/>
+                <w:sz w:val="24"/>
+                <w:szCs w:val="24"/>
+                <w:lang w:val="en-US"/>
+              </w:rPr>
+              <w:t xml:space="preserve"> }} № {{ </w:t>
+            </w:r>
+            <w:proofErr w:type="spellStart"/>
+            <w:r>
+              <w:rPr>
+                <w:rFonts w:ascii="Book Antiqua" w:hAnsi="Book Antiqua"/>
+                <w:b/>
+                <w:sz w:val="24"/>
+                <w:szCs w:val="24"/>
+                <w:lang w:val="en-US"/>
+              </w:rPr>
+              <w:t>DocumentNumber</w:t>
+            </w:r>
+            <w:proofErr w:type="spellEnd"/>
+            <w:r>
+              <w:rPr>
+                <w:rFonts w:ascii="Book Antiqua" w:hAnsi="Book Antiqua"/>
+                <w:b/>
+                <w:sz w:val="24"/>
+                <w:szCs w:val="24"/>
+                <w:lang w:val="en-US"/>
+              </w:rPr>
+              <w:t xml:space="preserve"> }}</w:t>
             </w:r>
           </w:p>
         </w:tc>
       </w:tr>
       <w:tr>
         <w:trPr>
-          <w:trHeight w:val="1550" w:hRule="atLeast"/>
+          <w:trHeight w:val="1550"/>
         </w:trPr>
         <w:tc>
           <w:tcPr>
             <w:tcW w:w="5258" w:type="dxa"/>
-            <w:tcBorders/>
-            <w:shd w:color="auto" w:fill="auto" w:val="clear"/>
+            <w:shd w:val="clear" w:color="auto" w:fill="auto"/>
           </w:tcPr>
           <w:p>
             <w:pPr>
-              <w:pStyle w:val="Normal"/>
-              <w:spacing w:lineRule="auto" w:line="240" w:before="0" w:after="0"/>
+              <w:spacing w:after="0" w:line="240" w:lineRule="auto"/>
               <w:jc w:val="center"/>
               <w:rPr>
                 <w:rFonts w:ascii="Book Antiqua" w:hAnsi="Book Antiqua"/>
-                <w:b/>
                 <w:b/>
                 <w:sz w:val="32"/>
                 <w:szCs w:val="32"/>
@@ -170,17 +420,37 @@
                 <w:szCs w:val="32"/>
                 <w:lang w:val="en-US"/>
               </w:rPr>
-              <w:t>{{ LastName }}</w:t>
-            </w:r>
-          </w:p>
-          <w:p>
-            <w:pPr>
-              <w:pStyle w:val="Normal"/>
-              <w:spacing w:lineRule="auto" w:line="240" w:before="0" w:after="0"/>
+              <w:t xml:space="preserve">{{ </w:t>
+            </w:r>
+            <w:proofErr w:type="spellStart"/>
+            <w:r>
+              <w:rPr>
+                <w:rFonts w:ascii="Book Antiqua" w:hAnsi="Book Antiqua"/>
+                <w:b/>
+                <w:sz w:val="32"/>
+                <w:szCs w:val="32"/>
+                <w:lang w:val="en-US"/>
+              </w:rPr>
+              <w:t>LastName</w:t>
+            </w:r>
+            <w:proofErr w:type="spellEnd"/>
+            <w:r>
+              <w:rPr>
+                <w:rFonts w:ascii="Book Antiqua" w:hAnsi="Book Antiqua"/>
+                <w:b/>
+                <w:sz w:val="32"/>
+                <w:szCs w:val="32"/>
+                <w:lang w:val="en-US"/>
+              </w:rPr>
+              <w:t xml:space="preserve"> }}</w:t>
+            </w:r>
+          </w:p>
+          <w:p>
+            <w:pPr>
+              <w:spacing w:after="0" w:line="240" w:lineRule="auto"/>
               <w:jc w:val="center"/>
               <w:rPr>
                 <w:rFonts w:ascii="Book Antiqua" w:hAnsi="Book Antiqua"/>
-                <w:b/>
                 <w:b/>
                 <w:sz w:val="32"/>
                 <w:szCs w:val="32"/>
@@ -196,23 +466,9 @@
                 <w:szCs w:val="32"/>
                 <w:lang w:val="en-US"/>
               </w:rPr>
-              <w:t>{{ FirstName }}</w:t>
-            </w:r>
-          </w:p>
-          <w:p>
-            <w:pPr>
-              <w:pStyle w:val="Normal"/>
-              <w:spacing w:lineRule="auto" w:line="240" w:before="0" w:after="0"/>
-              <w:jc w:val="center"/>
-              <w:rPr>
-                <w:rFonts w:ascii="Book Antiqua" w:hAnsi="Book Antiqua"/>
-                <w:b/>
-                <w:b/>
-                <w:sz w:val="32"/>
-                <w:szCs w:val="32"/>
-                <w:lang w:val="en-US"/>
-              </w:rPr>
-            </w:pPr>
+              <w:t xml:space="preserve">{{ </w:t>
+            </w:r>
+            <w:proofErr w:type="spellStart"/>
             <w:r>
               <w:rPr>
                 <w:rFonts w:ascii="Book Antiqua" w:hAnsi="Book Antiqua"/>
@@ -222,24 +478,81 @@
                 <w:szCs w:val="32"/>
                 <w:lang w:val="en-US"/>
               </w:rPr>
-              <w:t>{{ MiddleName }}</w:t>
+              <w:t>FirstName</w:t>
+            </w:r>
+            <w:proofErr w:type="spellEnd"/>
+            <w:r>
+              <w:rPr>
+                <w:rFonts w:ascii="Book Antiqua" w:hAnsi="Book Antiqua"/>
+                <w:b/>
+                <w:bCs/>
+                <w:sz w:val="32"/>
+                <w:szCs w:val="32"/>
+                <w:lang w:val="en-US"/>
+              </w:rPr>
+              <w:t xml:space="preserve"> }}</w:t>
+            </w:r>
+          </w:p>
+          <w:p>
+            <w:pPr>
+              <w:spacing w:after="0" w:line="240" w:lineRule="auto"/>
+              <w:jc w:val="center"/>
+              <w:rPr>
+                <w:rFonts w:ascii="Book Antiqua" w:hAnsi="Book Antiqua"/>
+                <w:b/>
+                <w:sz w:val="32"/>
+                <w:szCs w:val="32"/>
+                <w:lang w:val="en-US"/>
+              </w:rPr>
+            </w:pPr>
+            <w:r>
+              <w:rPr>
+                <w:rFonts w:ascii="Book Antiqua" w:hAnsi="Book Antiqua"/>
+                <w:b/>
+                <w:bCs/>
+                <w:sz w:val="32"/>
+                <w:szCs w:val="32"/>
+                <w:lang w:val="en-US"/>
+              </w:rPr>
+              <w:t xml:space="preserve">{{ </w:t>
+            </w:r>
+            <w:proofErr w:type="spellStart"/>
+            <w:r>
+              <w:rPr>
+                <w:rFonts w:ascii="Book Antiqua" w:hAnsi="Book Antiqua"/>
+                <w:b/>
+                <w:bCs/>
+                <w:sz w:val="32"/>
+                <w:szCs w:val="32"/>
+                <w:lang w:val="en-US"/>
+              </w:rPr>
+              <w:t>MiddleName</w:t>
+            </w:r>
+            <w:proofErr w:type="spellEnd"/>
+            <w:r>
+              <w:rPr>
+                <w:rFonts w:ascii="Book Antiqua" w:hAnsi="Book Antiqua"/>
+                <w:b/>
+                <w:bCs/>
+                <w:sz w:val="32"/>
+                <w:szCs w:val="32"/>
+                <w:lang w:val="en-US"/>
+              </w:rPr>
+              <w:t xml:space="preserve"> }}</w:t>
             </w:r>
           </w:p>
         </w:tc>
         <w:tc>
           <w:tcPr>
             <w:tcW w:w="5207" w:type="dxa"/>
-            <w:tcBorders/>
-            <w:shd w:color="auto" w:fill="auto" w:val="clear"/>
+            <w:shd w:val="clear" w:color="auto" w:fill="auto"/>
           </w:tcPr>
           <w:p>
             <w:pPr>
-              <w:pStyle w:val="Normal"/>
-              <w:spacing w:lineRule="auto" w:line="240" w:before="0" w:after="0"/>
+              <w:spacing w:after="0" w:line="240" w:lineRule="auto"/>
               <w:jc w:val="center"/>
               <w:rPr>
                 <w:rFonts w:ascii="Book Antiqua" w:hAnsi="Book Antiqua"/>
-                <w:b/>
                 <w:b/>
                 <w:sz w:val="32"/>
                 <w:szCs w:val="32"/>
@@ -253,17 +566,37 @@
                 <w:szCs w:val="32"/>
                 <w:lang w:val="en-US"/>
               </w:rPr>
-              <w:t>{{ LastNameEn }}</w:t>
-            </w:r>
-          </w:p>
-          <w:p>
-            <w:pPr>
-              <w:pStyle w:val="Normal"/>
-              <w:spacing w:lineRule="auto" w:line="240" w:before="0" w:after="0"/>
+              <w:t xml:space="preserve">{{ </w:t>
+            </w:r>
+            <w:proofErr w:type="spellStart"/>
+            <w:r>
+              <w:rPr>
+                <w:rFonts w:ascii="Book Antiqua" w:hAnsi="Book Antiqua"/>
+                <w:b/>
+                <w:sz w:val="32"/>
+                <w:szCs w:val="32"/>
+                <w:lang w:val="en-US"/>
+              </w:rPr>
+              <w:t>LastNameEn</w:t>
+            </w:r>
+            <w:proofErr w:type="spellEnd"/>
+            <w:r>
+              <w:rPr>
+                <w:rFonts w:ascii="Book Antiqua" w:hAnsi="Book Antiqua"/>
+                <w:b/>
+                <w:sz w:val="32"/>
+                <w:szCs w:val="32"/>
+                <w:lang w:val="en-US"/>
+              </w:rPr>
+              <w:t xml:space="preserve"> }}</w:t>
+            </w:r>
+          </w:p>
+          <w:p>
+            <w:pPr>
+              <w:spacing w:after="0" w:line="240" w:lineRule="auto"/>
               <w:jc w:val="center"/>
               <w:rPr>
                 <w:rFonts w:ascii="Book Antiqua" w:hAnsi="Book Antiqua"/>
-                <w:b/>
                 <w:b/>
               </w:rPr>
             </w:pPr>
@@ -276,25 +609,47 @@
                 <w:szCs w:val="32"/>
                 <w:lang w:val="en-US"/>
               </w:rPr>
-              <w:t>{{ FirstNameEn }}</w:t>
+              <w:t xml:space="preserve">{{ </w:t>
+            </w:r>
+            <w:proofErr w:type="spellStart"/>
+            <w:r>
+              <w:rPr>
+                <w:rFonts w:ascii="Book Antiqua" w:hAnsi="Book Antiqua"/>
+                <w:b/>
+                <w:bCs/>
+                <w:sz w:val="32"/>
+                <w:szCs w:val="32"/>
+                <w:lang w:val="en-US"/>
+              </w:rPr>
+              <w:t>FirstNameEn</w:t>
+            </w:r>
+            <w:proofErr w:type="spellEnd"/>
+            <w:r>
+              <w:rPr>
+                <w:rFonts w:ascii="Book Antiqua" w:hAnsi="Book Antiqua"/>
+                <w:b/>
+                <w:bCs/>
+                <w:sz w:val="32"/>
+                <w:szCs w:val="32"/>
+                <w:lang w:val="en-US"/>
+              </w:rPr>
+              <w:t xml:space="preserve"> }}</w:t>
             </w:r>
           </w:p>
         </w:tc>
       </w:tr>
       <w:tr>
         <w:trPr>
-          <w:trHeight w:val="3980" w:hRule="atLeast"/>
+          <w:trHeight w:val="3980"/>
         </w:trPr>
         <w:tc>
           <w:tcPr>
             <w:tcW w:w="5258" w:type="dxa"/>
-            <w:tcBorders/>
-            <w:shd w:color="auto" w:fill="auto" w:val="clear"/>
+            <w:shd w:val="clear" w:color="auto" w:fill="auto"/>
           </w:tcPr>
           <w:p>
             <w:pPr>
-              <w:pStyle w:val="Normal"/>
-              <w:spacing w:lineRule="auto" w:line="240" w:before="0" w:after="0"/>
+              <w:spacing w:after="0" w:line="240" w:lineRule="auto"/>
               <w:jc w:val="center"/>
               <w:rPr>
                 <w:rFonts w:ascii="Book Antiqua" w:hAnsi="Book Antiqua"/>
@@ -302,16 +657,17 @@
                 <w:szCs w:val="24"/>
               </w:rPr>
             </w:pPr>
-            <w:r>
-              <w:rPr>
-                <w:rFonts w:ascii="Book Antiqua" w:hAnsi="Book Antiqua"/>
-                <w:sz w:val="24"/>
-                <w:szCs w:val="24"/>
-                <w:lang w:val="en-US"/>
+            <w:proofErr w:type="gramStart"/>
+            <w:r>
+              <w:rPr>
+                <w:rFonts w:ascii="Book Antiqua" w:hAnsi="Book Antiqua"/>
+                <w:sz w:val="24"/>
+                <w:szCs w:val="24"/>
               </w:rPr>
               <w:t xml:space="preserve">{{ </w:t>
             </w:r>
-            <w:bookmarkStart w:id="0" w:name="__DdeLink__84_3466327401"/>
+            <w:bookmarkStart w:id="1" w:name="__DdeLink__84_3466327401"/>
+            <w:proofErr w:type="spellStart"/>
             <w:r>
               <w:rPr>
                 <w:rFonts w:ascii="Book Antiqua" w:hAnsi="Book Antiqua"/>
@@ -321,49 +677,68 @@
               </w:rPr>
               <w:t>zakinchyv</w:t>
             </w:r>
-            <w:bookmarkEnd w:id="0"/>
-            <w:r>
-              <w:rPr>
-                <w:rFonts w:ascii="Book Antiqua" w:hAnsi="Book Antiqua"/>
-                <w:sz w:val="24"/>
-                <w:szCs w:val="24"/>
-                <w:lang w:val="en-US"/>
+            <w:bookmarkEnd w:id="1"/>
+            <w:proofErr w:type="spellEnd"/>
+            <w:proofErr w:type="gramEnd"/>
+            <w:r>
+              <w:rPr>
+                <w:rFonts w:ascii="Book Antiqua" w:hAnsi="Book Antiqua"/>
+                <w:sz w:val="24"/>
+                <w:szCs w:val="24"/>
               </w:rPr>
               <w:t xml:space="preserve"> }}</w:t>
             </w:r>
           </w:p>
           <w:p>
             <w:pPr>
-              <w:pStyle w:val="Normal"/>
-              <w:spacing w:lineRule="auto" w:line="240" w:before="0" w:after="0"/>
+              <w:spacing w:after="0" w:line="240" w:lineRule="auto"/>
               <w:jc w:val="center"/>
               <w:rPr>
                 <w:rFonts w:ascii="Book Antiqua" w:hAnsi="Book Antiqua"/>
                 <w:b/>
-                <w:b/>
-                <w:sz w:val="24"/>
-                <w:szCs w:val="24"/>
-              </w:rPr>
-            </w:pPr>
-            <w:r>
-              <w:rPr>
-                <w:rFonts w:ascii="Book Antiqua" w:hAnsi="Book Antiqua"/>
-                <w:b/>
-                <w:sz w:val="24"/>
-                <w:szCs w:val="24"/>
-              </w:rPr>
-              <w:t>Житомирський державний</w:t>
-            </w:r>
-          </w:p>
-          <w:p>
-            <w:pPr>
-              <w:pStyle w:val="Normal"/>
-              <w:spacing w:lineRule="auto" w:line="240" w:before="0" w:after="0"/>
+                <w:sz w:val="24"/>
+                <w:szCs w:val="24"/>
+              </w:rPr>
+            </w:pPr>
+            <w:proofErr w:type="spellStart"/>
+            <w:r>
+              <w:rPr>
+                <w:rFonts w:ascii="Book Antiqua" w:hAnsi="Book Antiqua"/>
+                <w:b/>
+                <w:sz w:val="24"/>
+                <w:szCs w:val="24"/>
+              </w:rPr>
+              <w:t>Житомирський</w:t>
+            </w:r>
+            <w:proofErr w:type="spellEnd"/>
+            <w:r>
+              <w:rPr>
+                <w:rFonts w:ascii="Book Antiqua" w:hAnsi="Book Antiqua"/>
+                <w:b/>
+                <w:sz w:val="24"/>
+                <w:szCs w:val="24"/>
+              </w:rPr>
+              <w:t xml:space="preserve"> </w:t>
+            </w:r>
+            <w:proofErr w:type="spellStart"/>
+            <w:r>
+              <w:rPr>
+                <w:rFonts w:ascii="Book Antiqua" w:hAnsi="Book Antiqua"/>
+                <w:b/>
+                <w:sz w:val="24"/>
+                <w:szCs w:val="24"/>
+              </w:rPr>
+              <w:t>державний</w:t>
+            </w:r>
+            <w:proofErr w:type="spellEnd"/>
+          </w:p>
+          <w:p>
+            <w:pPr>
+              <w:spacing w:after="0" w:line="240" w:lineRule="auto"/>
               <w:jc w:val="center"/>
               <w:rPr>
                 <w:rFonts w:ascii="Book Antiqua" w:hAnsi="Book Antiqua"/>
                 <w:b/>
-                <w:b/>
                 <w:sz w:val="24"/>
                 <w:szCs w:val="24"/>
               </w:rPr>
@@ -378,20 +753,70 @@
               </w:rPr>
               <w:t>у</w:t>
             </w:r>
-            <w:r>
-              <w:rPr>
-                <w:rFonts w:ascii="Book Antiqua" w:hAnsi="Book Antiqua"/>
-                <w:b/>
-                <w:sz w:val="24"/>
-                <w:szCs w:val="24"/>
-              </w:rPr>
-              <w:t>ніверситет імені Івана Франка</w:t>
-            </w:r>
-          </w:p>
-          <w:p>
-            <w:pPr>
-              <w:pStyle w:val="Normal"/>
-              <w:spacing w:lineRule="auto" w:line="240" w:before="0" w:after="0"/>
+            <w:proofErr w:type="spellStart"/>
+            <w:r>
+              <w:rPr>
+                <w:rFonts w:ascii="Book Antiqua" w:hAnsi="Book Antiqua"/>
+                <w:b/>
+                <w:sz w:val="24"/>
+                <w:szCs w:val="24"/>
+              </w:rPr>
+              <w:t>ніверситет</w:t>
+            </w:r>
+            <w:proofErr w:type="spellEnd"/>
+            <w:r>
+              <w:rPr>
+                <w:rFonts w:ascii="Book Antiqua" w:hAnsi="Book Antiqua"/>
+                <w:b/>
+                <w:sz w:val="24"/>
+                <w:szCs w:val="24"/>
+              </w:rPr>
+              <w:t xml:space="preserve"> </w:t>
+            </w:r>
+            <w:proofErr w:type="spellStart"/>
+            <w:r>
+              <w:rPr>
+                <w:rFonts w:ascii="Book Antiqua" w:hAnsi="Book Antiqua"/>
+                <w:b/>
+                <w:sz w:val="24"/>
+                <w:szCs w:val="24"/>
+              </w:rPr>
+              <w:t>імені</w:t>
+            </w:r>
+            <w:proofErr w:type="spellEnd"/>
+            <w:r>
+              <w:rPr>
+                <w:rFonts w:ascii="Book Antiqua" w:hAnsi="Book Antiqua"/>
+                <w:b/>
+                <w:sz w:val="24"/>
+                <w:szCs w:val="24"/>
+              </w:rPr>
+              <w:t xml:space="preserve"> </w:t>
+            </w:r>
+            <w:proofErr w:type="spellStart"/>
+            <w:r>
+              <w:rPr>
+                <w:rFonts w:ascii="Book Antiqua" w:hAnsi="Book Antiqua"/>
+                <w:b/>
+                <w:sz w:val="24"/>
+                <w:szCs w:val="24"/>
+              </w:rPr>
+              <w:t>Івана</w:t>
+            </w:r>
+            <w:proofErr w:type="spellEnd"/>
+            <w:r>
+              <w:rPr>
+                <w:rFonts w:ascii="Book Antiqua" w:hAnsi="Book Antiqua"/>
+                <w:b/>
+                <w:sz w:val="24"/>
+                <w:szCs w:val="24"/>
+              </w:rPr>
+              <w:t xml:space="preserve"> Франка</w:t>
+            </w:r>
+          </w:p>
+          <w:p>
+            <w:pPr>
+              <w:spacing w:after="0" w:line="240" w:lineRule="auto"/>
               <w:jc w:val="center"/>
               <w:rPr>
                 <w:rFonts w:ascii="Book Antiqua" w:hAnsi="Book Antiqua"/>
@@ -399,6 +824,7 @@
                 <w:szCs w:val="24"/>
               </w:rPr>
             </w:pPr>
+            <w:proofErr w:type="gramStart"/>
             <w:r>
               <w:rPr>
                 <w:rFonts w:ascii="Book Antiqua" w:hAnsi="Book Antiqua"/>
@@ -407,6 +833,7 @@
               </w:rPr>
               <w:t xml:space="preserve">{{ </w:t>
             </w:r>
+            <w:proofErr w:type="spellStart"/>
             <w:r>
               <w:rPr>
                 <w:rFonts w:ascii="Book Antiqua" w:hAnsi="Book Antiqua"/>
@@ -416,30 +843,95 @@
               </w:rPr>
               <w:t>zdobuv</w:t>
             </w:r>
-            <w:r>
-              <w:rPr>
-                <w:rFonts w:ascii="Book Antiqua" w:hAnsi="Book Antiqua"/>
-                <w:sz w:val="24"/>
-                <w:szCs w:val="24"/>
-              </w:rPr>
-              <w:t xml:space="preserve"> }} кваліфікацію:</w:t>
-            </w:r>
-          </w:p>
-          <w:p>
-            <w:pPr>
-              <w:pStyle w:val="Normal"/>
-              <w:spacing w:lineRule="auto" w:line="240" w:before="0" w:after="0"/>
+            <w:proofErr w:type="spellEnd"/>
+            <w:proofErr w:type="gramEnd"/>
+            <w:r>
+              <w:rPr>
+                <w:rFonts w:ascii="Book Antiqua" w:hAnsi="Book Antiqua"/>
+                <w:sz w:val="24"/>
+                <w:szCs w:val="24"/>
+              </w:rPr>
+              <w:t xml:space="preserve"> }} </w:t>
+            </w:r>
+            <w:proofErr w:type="spellStart"/>
+            <w:r>
+              <w:rPr>
+                <w:rFonts w:ascii="Book Antiqua" w:hAnsi="Book Antiqua"/>
+                <w:sz w:val="24"/>
+                <w:szCs w:val="24"/>
+              </w:rPr>
+              <w:t>кваліфікацію</w:t>
+            </w:r>
+            <w:proofErr w:type="spellEnd"/>
+            <w:r>
+              <w:rPr>
+                <w:rFonts w:ascii="Book Antiqua" w:hAnsi="Book Antiqua"/>
+                <w:sz w:val="24"/>
+                <w:szCs w:val="24"/>
+              </w:rPr>
+              <w:t>:</w:t>
+            </w:r>
+          </w:p>
+          <w:p>
+            <w:pPr>
+              <w:spacing w:after="0" w:line="240" w:lineRule="auto"/>
               <w:jc w:val="center"/>
-              <w:rPr/>
-            </w:pPr>
-            <w:r>
-              <w:rPr>
-                <w:rFonts w:ascii="Book Antiqua" w:hAnsi="Book Antiqua"/>
-                <w:sz w:val="24"/>
-                <w:szCs w:val="24"/>
-              </w:rPr>
-              <w:t xml:space="preserve">ступінь вищої освіти </w:t>
-            </w:r>
+            </w:pPr>
+            <w:proofErr w:type="spellStart"/>
+            <w:r>
+              <w:rPr>
+                <w:rFonts w:ascii="Book Antiqua" w:hAnsi="Book Antiqua"/>
+                <w:sz w:val="24"/>
+                <w:szCs w:val="24"/>
+              </w:rPr>
+              <w:t>ступінь</w:t>
+            </w:r>
+            <w:proofErr w:type="spellEnd"/>
+            <w:r>
+              <w:rPr>
+                <w:rFonts w:ascii="Book Antiqua" w:hAnsi="Book Antiqua"/>
+                <w:sz w:val="24"/>
+                <w:szCs w:val="24"/>
+              </w:rPr>
+              <w:t xml:space="preserve"> </w:t>
+            </w:r>
+            <w:proofErr w:type="spellStart"/>
+            <w:r>
+              <w:rPr>
+                <w:rFonts w:ascii="Book Antiqua" w:hAnsi="Book Antiqua"/>
+                <w:sz w:val="24"/>
+                <w:szCs w:val="24"/>
+              </w:rPr>
+              <w:t>вищої</w:t>
+            </w:r>
+            <w:proofErr w:type="spellEnd"/>
+            <w:r>
+              <w:rPr>
+                <w:rFonts w:ascii="Book Antiqua" w:hAnsi="Book Antiqua"/>
+                <w:sz w:val="24"/>
+                <w:szCs w:val="24"/>
+              </w:rPr>
+              <w:t xml:space="preserve"> </w:t>
+            </w:r>
+            <w:proofErr w:type="spellStart"/>
+            <w:r>
+              <w:rPr>
+                <w:rFonts w:ascii="Book Antiqua" w:hAnsi="Book Antiqua"/>
+                <w:sz w:val="24"/>
+                <w:szCs w:val="24"/>
+              </w:rPr>
+              <w:t>освіти</w:t>
+            </w:r>
+            <w:proofErr w:type="spellEnd"/>
+            <w:r>
+              <w:rPr>
+                <w:rFonts w:ascii="Book Antiqua" w:hAnsi="Book Antiqua"/>
+                <w:sz w:val="24"/>
+                <w:szCs w:val="24"/>
+              </w:rPr>
+              <w:t xml:space="preserve"> </w:t>
+            </w:r>
+            <w:proofErr w:type="gramStart"/>
             <w:r>
               <w:rPr>
                 <w:rFonts w:ascii="Book Antiqua" w:hAnsi="Book Antiqua"/>
@@ -449,6 +941,7 @@
               </w:rPr>
               <w:t>{{ S</w:t>
             </w:r>
+            <w:proofErr w:type="spellStart"/>
             <w:r>
               <w:rPr>
                 <w:rFonts w:ascii="Book Antiqua" w:hAnsi="Book Antiqua"/>
@@ -459,6 +952,8 @@
               </w:rPr>
               <w:t>tupin</w:t>
             </w:r>
+            <w:proofErr w:type="spellEnd"/>
+            <w:proofErr w:type="gramEnd"/>
             <w:r>
               <w:rPr>
                 <w:rFonts w:ascii="Book Antiqua" w:hAnsi="Book Antiqua"/>
@@ -471,13 +966,11 @@
           </w:p>
           <w:p>
             <w:pPr>
-              <w:pStyle w:val="Normal"/>
-              <w:spacing w:lineRule="auto" w:line="240" w:before="0" w:after="0"/>
+              <w:spacing w:after="0" w:line="240" w:lineRule="auto"/>
               <w:jc w:val="center"/>
               <w:rPr>
                 <w:rFonts w:ascii="Book Antiqua" w:hAnsi="Book Antiqua"/>
                 <w:b/>
-                <w:b/>
                 <w:sz w:val="24"/>
                 <w:szCs w:val="24"/>
                 <w:lang w:val="uk-UA"/>
@@ -498,10 +991,10 @@
                 <w:b/>
                 <w:sz w:val="24"/>
                 <w:szCs w:val="24"/>
-                <w:lang w:val="en-US"/>
               </w:rPr>
               <w:t xml:space="preserve">{{ </w:t>
             </w:r>
+            <w:proofErr w:type="spellStart"/>
             <w:r>
               <w:rPr>
                 <w:rFonts w:ascii="Book Antiqua" w:hAnsi="Book Antiqua"/>
@@ -512,21 +1005,20 @@
               </w:rPr>
               <w:t>NapramPidg</w:t>
             </w:r>
-            <w:r>
-              <w:rPr>
-                <w:rFonts w:ascii="Book Antiqua" w:hAnsi="Book Antiqua"/>
-                <w:b/>
-                <w:sz w:val="24"/>
-                <w:szCs w:val="24"/>
-                <w:lang w:val="en-US"/>
+            <w:proofErr w:type="spellEnd"/>
+            <w:r>
+              <w:rPr>
+                <w:rFonts w:ascii="Book Antiqua" w:hAnsi="Book Antiqua"/>
+                <w:b/>
+                <w:sz w:val="24"/>
+                <w:szCs w:val="24"/>
               </w:rPr>
               <w:t xml:space="preserve"> }}</w:t>
             </w:r>
           </w:p>
           <w:p>
             <w:pPr>
-              <w:pStyle w:val="Normal"/>
-              <w:spacing w:lineRule="auto" w:line="240" w:before="0" w:after="0"/>
+              <w:spacing w:after="0" w:line="240" w:lineRule="auto"/>
               <w:jc w:val="center"/>
               <w:rPr>
                 <w:rFonts w:ascii="Book Antiqua" w:hAnsi="Book Antiqua"/>
@@ -552,43 +1044,51 @@
                 <w:szCs w:val="24"/>
                 <w:lang w:val="uk-UA"/>
               </w:rPr>
-              <w:t>{{ QualificationName }</w:t>
-            </w:r>
-            <w:bookmarkStart w:id="1" w:name="_GoBack"/>
-            <w:bookmarkEnd w:id="1"/>
-            <w:r>
-              <w:rPr>
-                <w:rFonts w:ascii="Book Antiqua" w:hAnsi="Book Antiqua"/>
-                <w:b/>
-                <w:sz w:val="24"/>
-                <w:szCs w:val="24"/>
-                <w:lang w:val="uk-UA"/>
-              </w:rPr>
-              <w:t>}</w:t>
+              <w:t xml:space="preserve">{{ </w:t>
+            </w:r>
+            <w:proofErr w:type="spellStart"/>
+            <w:r>
+              <w:rPr>
+                <w:rFonts w:ascii="Book Antiqua" w:hAnsi="Book Antiqua"/>
+                <w:b/>
+                <w:sz w:val="24"/>
+                <w:szCs w:val="24"/>
+                <w:lang w:val="uk-UA"/>
+              </w:rPr>
+              <w:t>QualificationName</w:t>
+            </w:r>
+            <w:proofErr w:type="spellEnd"/>
+            <w:r>
+              <w:rPr>
+                <w:rFonts w:ascii="Book Antiqua" w:hAnsi="Book Antiqua"/>
+                <w:b/>
+                <w:sz w:val="24"/>
+                <w:szCs w:val="24"/>
+                <w:lang w:val="uk-UA"/>
+              </w:rPr>
+              <w:t xml:space="preserve"> }}</w:t>
             </w:r>
           </w:p>
         </w:tc>
         <w:tc>
           <w:tcPr>
             <w:tcW w:w="5207" w:type="dxa"/>
-            <w:tcBorders/>
-            <w:shd w:color="auto" w:fill="auto" w:val="clear"/>
+            <w:shd w:val="clear" w:color="auto" w:fill="auto"/>
           </w:tcPr>
           <w:p>
             <w:pPr>
-              <w:pStyle w:val="Normal"/>
-              <w:spacing w:lineRule="auto" w:line="240" w:before="0" w:after="0"/>
+              <w:spacing w:after="0" w:line="240" w:lineRule="auto"/>
               <w:jc w:val="center"/>
-              <w:rPr/>
-            </w:pPr>
-            <w:r>
-              <w:rPr>
-                <w:rFonts w:eastAsia="Times New Roman" w:cs="Times New Roman" w:ascii="Book Antiqua" w:hAnsi="Book Antiqua"/>
-                <w:color w:val="auto"/>
-                <w:kern w:val="0"/>
-                <w:sz w:val="24"/>
-                <w:szCs w:val="24"/>
-                <w:lang w:val="en-US" w:eastAsia="en-US" w:bidi="ar-SA"/>
+              <w:rPr>
+                <w:lang w:val="en-US"/>
+              </w:rPr>
+            </w:pPr>
+            <w:r>
+              <w:rPr>
+                <w:rFonts w:ascii="Book Antiqua" w:hAnsi="Book Antiqua"/>
+                <w:sz w:val="24"/>
+                <w:szCs w:val="24"/>
+                <w:lang w:val="en-US"/>
               </w:rPr>
               <w:t>i</w:t>
             </w:r>
@@ -612,6 +1112,7 @@
               <w:t xml:space="preserve">{{ </w:t>
             </w:r>
             <w:bookmarkStart w:id="3" w:name="__DdeLink__92_1852530167"/>
+            <w:proofErr w:type="spellStart"/>
             <w:r>
               <w:rPr>
                 <w:rFonts w:ascii="Book Antiqua" w:hAnsi="Book Antiqua"/>
@@ -622,14 +1123,13 @@
               <w:t>IssueYear</w:t>
             </w:r>
             <w:bookmarkEnd w:id="3"/>
-            <w:r>
-              <w:rPr>
-                <w:rFonts w:eastAsia="Times New Roman" w:cs="Times New Roman" w:ascii="Book Antiqua" w:hAnsi="Book Antiqua"/>
-                <w:color w:val="auto"/>
-                <w:kern w:val="0"/>
-                <w:sz w:val="24"/>
-                <w:szCs w:val="24"/>
-                <w:lang w:val="en-US" w:eastAsia="en-US" w:bidi="ar-SA"/>
+            <w:proofErr w:type="spellEnd"/>
+            <w:r>
+              <w:rPr>
+                <w:rFonts w:ascii="Book Antiqua" w:hAnsi="Book Antiqua"/>
+                <w:sz w:val="24"/>
+                <w:szCs w:val="24"/>
+                <w:lang w:val="en-US"/>
               </w:rPr>
               <w:t xml:space="preserve"> </w:t>
             </w:r>
@@ -655,13 +1155,11 @@
           </w:p>
           <w:p>
             <w:pPr>
-              <w:pStyle w:val="Normal"/>
-              <w:spacing w:lineRule="auto" w:line="240" w:before="0" w:after="0"/>
+              <w:spacing w:after="0" w:line="240" w:lineRule="auto"/>
               <w:jc w:val="center"/>
               <w:rPr>
                 <w:rFonts w:ascii="Book Antiqua" w:hAnsi="Book Antiqua"/>
                 <w:b/>
-                <w:b/>
                 <w:sz w:val="24"/>
                 <w:szCs w:val="24"/>
                 <w:lang w:val="en-US"/>
@@ -680,13 +1178,11 @@
           </w:p>
           <w:p>
             <w:pPr>
-              <w:pStyle w:val="Normal"/>
-              <w:spacing w:lineRule="auto" w:line="240" w:before="0" w:after="0"/>
+              <w:spacing w:after="0" w:line="240" w:lineRule="auto"/>
               <w:jc w:val="center"/>
               <w:rPr>
                 <w:rFonts w:ascii="Book Antiqua" w:hAnsi="Book Antiqua"/>
                 <w:b/>
-                <w:b/>
                 <w:sz w:val="24"/>
                 <w:szCs w:val="24"/>
                 <w:lang w:val="en-US"/>
@@ -705,8 +1201,7 @@
           </w:p>
           <w:p>
             <w:pPr>
-              <w:pStyle w:val="Normal"/>
-              <w:spacing w:lineRule="auto" w:line="240" w:before="0" w:after="0"/>
+              <w:spacing w:after="0" w:line="240" w:lineRule="auto"/>
               <w:jc w:val="center"/>
               <w:rPr>
                 <w:rFonts w:ascii="Book Antiqua" w:hAnsi="Book Antiqua"/>
@@ -727,27 +1222,47 @@
           </w:p>
           <w:p>
             <w:pPr>
-              <w:pStyle w:val="Normal"/>
-              <w:spacing w:lineRule="auto" w:line="240" w:before="0" w:after="0"/>
+              <w:spacing w:after="0" w:line="240" w:lineRule="auto"/>
               <w:jc w:val="center"/>
               <w:rPr>
                 <w:rFonts w:ascii="Book Antiqua" w:hAnsi="Book Antiqua"/>
                 <w:b/>
-                <w:b/>
-                <w:sz w:val="24"/>
-                <w:szCs w:val="24"/>
-                <w:lang w:val="en-US"/>
-              </w:rPr>
-            </w:pPr>
-            <w:r>
-              <w:rPr>
-                <w:rFonts w:ascii="Book Antiqua" w:hAnsi="Book Antiqua"/>
-                <w:b/>
-                <w:sz w:val="24"/>
-                <w:szCs w:val="24"/>
-                <w:lang w:val="en-US"/>
-              </w:rPr>
-              <w:t xml:space="preserve">{{ StupinEn }} </w:t>
+                <w:sz w:val="24"/>
+                <w:szCs w:val="24"/>
+                <w:lang w:val="en-US"/>
+              </w:rPr>
+            </w:pPr>
+            <w:r>
+              <w:rPr>
+                <w:rFonts w:ascii="Book Antiqua" w:hAnsi="Book Antiqua"/>
+                <w:b/>
+                <w:sz w:val="24"/>
+                <w:szCs w:val="24"/>
+                <w:lang w:val="en-US"/>
+              </w:rPr>
+              <w:t xml:space="preserve">{{ </w:t>
+            </w:r>
+            <w:proofErr w:type="spellStart"/>
+            <w:r>
+              <w:rPr>
+                <w:rFonts w:ascii="Book Antiqua" w:hAnsi="Book Antiqua"/>
+                <w:b/>
+                <w:sz w:val="24"/>
+                <w:szCs w:val="24"/>
+                <w:lang w:val="en-US"/>
+              </w:rPr>
+              <w:t>StupinEn</w:t>
+            </w:r>
+            <w:proofErr w:type="spellEnd"/>
+            <w:r>
+              <w:rPr>
+                <w:rFonts w:ascii="Book Antiqua" w:hAnsi="Book Antiqua"/>
+                <w:b/>
+                <w:sz w:val="24"/>
+                <w:szCs w:val="24"/>
+                <w:lang w:val="en-US"/>
+              </w:rPr>
+              <w:t xml:space="preserve"> }} </w:t>
             </w:r>
             <w:r>
               <w:rPr>
@@ -761,10 +1276,11 @@
           </w:p>
           <w:p>
             <w:pPr>
-              <w:pStyle w:val="Normal"/>
-              <w:spacing w:lineRule="auto" w:line="240" w:before="0" w:after="0"/>
+              <w:spacing w:after="0" w:line="240" w:lineRule="auto"/>
               <w:jc w:val="center"/>
-              <w:rPr/>
+              <w:rPr>
+                <w:lang w:val="en-US"/>
+              </w:rPr>
             </w:pPr>
             <w:r>
               <w:rPr>
@@ -783,13 +1299,34 @@
                 <w:szCs w:val="24"/>
                 <w:lang w:val="en-US"/>
               </w:rPr>
-              <w:t>{{ NapramPidgEn }}</w:t>
-            </w:r>
-          </w:p>
-          <w:p>
-            <w:pPr>
-              <w:pStyle w:val="Normal"/>
-              <w:spacing w:lineRule="auto" w:line="240" w:before="0" w:after="0"/>
+              <w:t xml:space="preserve">{{ </w:t>
+            </w:r>
+            <w:proofErr w:type="spellStart"/>
+            <w:r>
+              <w:rPr>
+                <w:rFonts w:ascii="Book Antiqua" w:hAnsi="Book Antiqua"/>
+                <w:b/>
+                <w:sz w:val="24"/>
+                <w:szCs w:val="24"/>
+                <w:lang w:val="en-US"/>
+              </w:rPr>
+              <w:t>NapramPidgEn</w:t>
+            </w:r>
+            <w:proofErr w:type="spellEnd"/>
+            <w:r>
+              <w:rPr>
+                <w:rFonts w:ascii="Book Antiqua" w:hAnsi="Book Antiqua"/>
+                <w:b/>
+                <w:sz w:val="24"/>
+                <w:szCs w:val="24"/>
+                <w:lang w:val="en-US"/>
+              </w:rPr>
+              <w:t xml:space="preserve"> }}</w:t>
+            </w:r>
+          </w:p>
+          <w:p>
+            <w:pPr>
+              <w:spacing w:after="0" w:line="240" w:lineRule="auto"/>
               <w:jc w:val="center"/>
               <w:rPr>
                 <w:rFonts w:ascii="Book Antiqua" w:hAnsi="Book Antiqua"/>
@@ -813,7 +1350,18 @@
                 <w:szCs w:val="24"/>
                 <w:lang w:val="uk-UA"/>
               </w:rPr>
-              <w:t>{{ QualificationName</w:t>
+              <w:t xml:space="preserve">{{ </w:t>
+            </w:r>
+            <w:proofErr w:type="spellStart"/>
+            <w:r>
+              <w:rPr>
+                <w:rFonts w:ascii="Book Antiqua" w:hAnsi="Book Antiqua"/>
+                <w:b/>
+                <w:sz w:val="24"/>
+                <w:szCs w:val="24"/>
+                <w:lang w:val="uk-UA"/>
+              </w:rPr>
+              <w:t>QualificationName</w:t>
             </w:r>
             <w:r>
               <w:rPr>
@@ -825,6 +1373,7 @@
               </w:rPr>
               <w:t>En</w:t>
             </w:r>
+            <w:proofErr w:type="spellEnd"/>
             <w:r>
               <w:rPr>
                 <w:rFonts w:ascii="Book Antiqua" w:hAnsi="Book Antiqua"/>
@@ -840,20 +1389,18 @@
       </w:tr>
       <w:tr>
         <w:trPr>
-          <w:trHeight w:val="838" w:hRule="atLeast"/>
+          <w:trHeight w:val="838"/>
         </w:trPr>
         <w:tc>
           <w:tcPr>
             <w:tcW w:w="5258" w:type="dxa"/>
-            <w:tcBorders/>
-            <w:shd w:color="auto" w:fill="auto" w:val="clear"/>
+            <w:shd w:val="clear" w:color="auto" w:fill="auto"/>
             <w:vAlign w:val="bottom"/>
           </w:tcPr>
           <w:p>
             <w:pPr>
-              <w:pStyle w:val="Normal"/>
-              <w:spacing w:lineRule="auto" w:line="240" w:before="0" w:after="0"/>
-              <w:ind w:right="517" w:hanging="0"/>
+              <w:spacing w:after="0" w:line="240" w:lineRule="auto"/>
+              <w:ind w:right="517"/>
               <w:jc w:val="center"/>
               <w:rPr>
                 <w:rFonts w:ascii="Book Antiqua" w:hAnsi="Book Antiqua" w:cs="Arial"/>
@@ -862,15 +1409,27 @@
                 <w:lang w:val="uk-UA"/>
               </w:rPr>
             </w:pPr>
-            <w:r>
-              <w:rPr>
-                <w:rFonts w:ascii="Book Antiqua" w:hAnsi="Book Antiqua"/>
-                <w:b/>
-                <w:sz w:val="24"/>
-                <w:szCs w:val="24"/>
-                <w:lang w:val="en-US"/>
-              </w:rPr>
-              <w:t xml:space="preserve">Ректор </w:t>
+            <w:proofErr w:type="spellStart"/>
+            <w:r>
+              <w:rPr>
+                <w:rFonts w:ascii="Book Antiqua" w:hAnsi="Book Antiqua"/>
+                <w:b/>
+                <w:sz w:val="24"/>
+                <w:szCs w:val="24"/>
+                <w:lang w:val="en-US"/>
+              </w:rPr>
+              <w:t>Ректор</w:t>
+            </w:r>
+            <w:proofErr w:type="spellEnd"/>
+            <w:r>
+              <w:rPr>
+                <w:rFonts w:ascii="Book Antiqua" w:hAnsi="Book Antiqua"/>
+                <w:b/>
+                <w:sz w:val="24"/>
+                <w:szCs w:val="24"/>
+                <w:lang w:val="en-US"/>
+              </w:rPr>
+              <w:t xml:space="preserve"> </w:t>
             </w:r>
             <w:r>
               <w:rPr>
@@ -896,14 +1455,12 @@
         <w:tc>
           <w:tcPr>
             <w:tcW w:w="5207" w:type="dxa"/>
-            <w:tcBorders/>
-            <w:shd w:color="auto" w:fill="auto" w:val="clear"/>
+            <w:shd w:val="clear" w:color="auto" w:fill="auto"/>
             <w:vAlign w:val="bottom"/>
           </w:tcPr>
           <w:p>
             <w:pPr>
-              <w:pStyle w:val="Normal"/>
-              <w:spacing w:lineRule="auto" w:line="240" w:before="0" w:after="0"/>
+              <w:spacing w:after="0" w:line="240" w:lineRule="auto"/>
               <w:jc w:val="center"/>
               <w:rPr>
                 <w:rFonts w:ascii="Book Antiqua" w:hAnsi="Book Antiqua" w:cs="Arial"/>
@@ -960,57 +1517,77 @@
                 <w:szCs w:val="24"/>
                 <w:lang w:val="uk-UA"/>
               </w:rPr>
-              <w:t xml:space="preserve"> Halyna Kyrychuk</w:t>
-            </w:r>
+              <w:t xml:space="preserve"> </w:t>
+            </w:r>
+            <w:proofErr w:type="spellStart"/>
+            <w:r>
+              <w:rPr>
+                <w:rFonts w:ascii="Book Antiqua" w:hAnsi="Book Antiqua"/>
+                <w:b/>
+                <w:sz w:val="24"/>
+                <w:szCs w:val="24"/>
+                <w:lang w:val="uk-UA"/>
+              </w:rPr>
+              <w:t>Halyna</w:t>
+            </w:r>
+            <w:proofErr w:type="spellEnd"/>
+            <w:r>
+              <w:rPr>
+                <w:rFonts w:ascii="Book Antiqua" w:hAnsi="Book Antiqua"/>
+                <w:b/>
+                <w:sz w:val="24"/>
+                <w:szCs w:val="24"/>
+                <w:lang w:val="uk-UA"/>
+              </w:rPr>
+              <w:t xml:space="preserve"> </w:t>
+            </w:r>
+            <w:proofErr w:type="spellStart"/>
+            <w:r>
+              <w:rPr>
+                <w:rFonts w:ascii="Book Antiqua" w:hAnsi="Book Antiqua"/>
+                <w:b/>
+                <w:sz w:val="24"/>
+                <w:szCs w:val="24"/>
+                <w:lang w:val="uk-UA"/>
+              </w:rPr>
+              <w:t>Kyrychuk</w:t>
+            </w:r>
+            <w:proofErr w:type="spellEnd"/>
           </w:p>
         </w:tc>
       </w:tr>
       <w:tr>
         <w:trPr>
-          <w:trHeight w:val="410" w:hRule="atLeast"/>
+          <w:trHeight w:val="410"/>
         </w:trPr>
         <w:tc>
           <w:tcPr>
             <w:tcW w:w="5258" w:type="dxa"/>
-            <w:tcBorders/>
-            <w:shd w:color="auto" w:fill="auto" w:val="clear"/>
+            <w:shd w:val="clear" w:color="auto" w:fill="auto"/>
             <w:vAlign w:val="bottom"/>
           </w:tcPr>
           <w:p>
             <w:pPr>
-              <w:pStyle w:val="Normal"/>
-              <w:spacing w:lineRule="auto" w:line="240" w:before="0" w:after="0"/>
-              <w:rPr>
-                <w:rFonts w:ascii="Book Antiqua" w:hAnsi="Book Antiqua"/>
-                <w:b/>
-                <w:b/>
-                <w:sz w:val="24"/>
-                <w:lang w:val="uk-UA"/>
-              </w:rPr>
-            </w:pPr>
-            <w:r>
-              <w:rPr>
-                <w:rFonts w:ascii="Book Antiqua" w:hAnsi="Book Antiqua"/>
-                <w:b/>
-                <w:sz w:val="24"/>
-                <w:lang w:val="uk-UA"/>
-              </w:rPr>
-            </w:r>
+              <w:spacing w:after="0" w:line="240" w:lineRule="auto"/>
+              <w:rPr>
+                <w:rFonts w:ascii="Book Antiqua" w:hAnsi="Book Antiqua"/>
+                <w:b/>
+                <w:sz w:val="24"/>
+                <w:lang w:val="uk-UA"/>
+              </w:rPr>
+            </w:pPr>
           </w:p>
         </w:tc>
         <w:tc>
           <w:tcPr>
             <w:tcW w:w="5207" w:type="dxa"/>
-            <w:tcBorders/>
-            <w:shd w:color="auto" w:fill="auto" w:val="clear"/>
+            <w:shd w:val="clear" w:color="auto" w:fill="auto"/>
             <w:vAlign w:val="bottom"/>
           </w:tcPr>
           <w:p>
             <w:pPr>
-              <w:pStyle w:val="Normal"/>
-              <w:spacing w:lineRule="auto" w:line="240" w:before="0" w:after="0"/>
+              <w:spacing w:after="0" w:line="240" w:lineRule="auto"/>
               <w:jc w:val="center"/>
-              <w:rPr/>
             </w:pPr>
             <w:r>
               <w:rPr>
@@ -1023,6 +1600,7 @@
               <w:t xml:space="preserve">{{ </w:t>
             </w:r>
             <w:bookmarkStart w:id="4" w:name="__DdeLink__82_3466327401"/>
+            <w:proofErr w:type="spellStart"/>
             <w:r>
               <w:rPr>
                 <w:rFonts w:ascii="Book Antiqua" w:hAnsi="Book Antiqua"/>
@@ -1034,6 +1612,7 @@
               <w:t>GraduateDateStr</w:t>
             </w:r>
             <w:bookmarkEnd w:id="4"/>
+            <w:proofErr w:type="spellEnd"/>
             <w:r>
               <w:rPr>
                 <w:rFonts w:ascii="Book Antiqua" w:hAnsi="Book Antiqua"/>
@@ -1049,20 +1628,18 @@
       </w:tr>
       <w:tr>
         <w:trPr>
-          <w:trHeight w:val="303" w:hRule="atLeast"/>
+          <w:trHeight w:val="303"/>
         </w:trPr>
         <w:tc>
           <w:tcPr>
             <w:tcW w:w="10465" w:type="dxa"/>
             <w:gridSpan w:val="2"/>
-            <w:tcBorders/>
-            <w:shd w:color="auto" w:fill="auto" w:val="clear"/>
+            <w:shd w:val="clear" w:color="auto" w:fill="auto"/>
             <w:vAlign w:val="bottom"/>
           </w:tcPr>
           <w:p>
             <w:pPr>
-              <w:pStyle w:val="Normal"/>
-              <w:spacing w:lineRule="auto" w:line="240" w:before="0" w:after="0"/>
+              <w:spacing w:after="0" w:line="240" w:lineRule="auto"/>
               <w:jc w:val="center"/>
               <w:rPr>
                 <w:lang w:val="uk-UA"/>
@@ -1101,86 +1678,107 @@
     </w:tbl>
     <w:p>
       <w:pPr>
-        <w:pStyle w:val="Normal"/>
         <w:tabs>
-          <w:tab w:val="clear" w:pos="720"/>
-          <w:tab w:val="left" w:pos="7200" w:leader="none"/>
+          <w:tab w:val="left" w:pos="7200"/>
         </w:tabs>
-        <w:spacing w:before="0" w:after="200"/>
         <w:jc w:val="center"/>
-        <w:rPr/>
       </w:pPr>
-      <w:r>
-        <w:rPr/>
-      </w:r>
     </w:p>
     <w:sectPr>
-      <w:headerReference w:type="default" r:id="rId2"/>
-      <w:footerReference w:type="default" r:id="rId3"/>
-      <w:type w:val="nextPage"/>
+      <w:headerReference w:type="default" r:id="rId7"/>
+      <w:footerReference w:type="default" r:id="rId8"/>
       <w:pgSz w:w="11906" w:h="16838"/>
-      <w:pgMar w:left="720" w:right="720" w:header="709" w:top="766" w:footer="709" w:bottom="766" w:gutter="0"/>
-      <w:pgNumType w:fmt="decimal"/>
-      <w:formProt w:val="false"/>
-      <w:textDirection w:val="lrTb"/>
-      <w:docGrid w:type="default" w:linePitch="360" w:charSpace="0"/>
+      <w:pgMar w:top="766" w:right="720" w:bottom="766" w:left="720" w:header="709" w:footer="709" w:gutter="0"/>
+      <w:cols w:space="720"/>
+      <w:formProt w:val="0"/>
+      <w:docGrid w:linePitch="360"/>
     </w:sectPr>
   </w:body>
 </w:document>
 </file>
 
+<file path=word/endnotes.xml><?xml version="1.0" encoding="utf-8"?>
+<w:endnotes xmlns:wpc="http://schemas.microsoft.com/office/word/2010/wordprocessingCanvas" xmlns:cx="http://schemas.microsoft.com/office/drawing/2014/chartex" xmlns:cx1="http://schemas.microsoft.com/office/drawing/2015/9/8/chartex" xmlns:mc="http://schemas.openxmlformats.org/markup-compatibility/2006" xmlns:o="urn:schemas-microsoft-com:office:office" xmlns:r="http://schemas.openxmlformats.org/officeDocument/2006/relationships" xmlns:m="http://schemas.openxmlformats.org/officeDocument/2006/math" xmlns:v="urn:schemas-microsoft-com:vml" xmlns:wp14="http://schemas.microsoft.com/office/word/2010/wordprocessingDrawing" xmlns:wp="http://schemas.openxmlformats.org/drawingml/2006/wordprocessingDrawing" xmlns:w10="urn:schemas-microsoft-com:office:word" xmlns:w="http://schemas.openxmlformats.org/wordprocessingml/2006/main" xmlns:w14="http://schemas.microsoft.com/office/word/2010/wordml" xmlns:w15="http://schemas.microsoft.com/office/word/2012/wordml" xmlns:w16se="http://schemas.microsoft.com/office/word/2015/wordml/symex" xmlns:wpg="http://schemas.microsoft.com/office/word/2010/wordprocessingGroup" xmlns:wpi="http://schemas.microsoft.com/office/word/2010/wordprocessingInk" xmlns:wne="http://schemas.microsoft.com/office/word/2006/wordml" xmlns:wps="http://schemas.microsoft.com/office/word/2010/wordprocessingShape" mc:Ignorable="w14 w15 w16se wp14">
+  <w:endnote w:type="separator" w:id="-1">
+    <w:p>
+      <w:pPr>
+        <w:spacing w:after="0" w:line="240" w:lineRule="auto"/>
+      </w:pPr>
+      <w:r>
+        <w:separator/>
+      </w:r>
+    </w:p>
+  </w:endnote>
+  <w:endnote w:type="continuationSeparator" w:id="0">
+    <w:p>
+      <w:pPr>
+        <w:spacing w:after="0" w:line="240" w:lineRule="auto"/>
+      </w:pPr>
+      <w:r>
+        <w:continuationSeparator/>
+      </w:r>
+    </w:p>
+  </w:endnote>
+</w:endnotes>
+</file>
+
 <file path=word/footer1.xml><?xml version="1.0" encoding="utf-8"?>
-<w:ftr xmlns:o="urn:schemas-microsoft-com:office:office" xmlns:r="http://schemas.openxmlformats.org/officeDocument/2006/relationships" xmlns:v="urn:schemas-microsoft-com:vml" xmlns:w="http://schemas.openxmlformats.org/wordprocessingml/2006/main" xmlns:w10="urn:schemas-microsoft-com:office:word" xmlns:wp="http://schemas.openxmlformats.org/drawingml/2006/wordprocessingDrawing" xmlns:wps="http://schemas.microsoft.com/office/word/2010/wordprocessingShape" xmlns:wpg="http://schemas.microsoft.com/office/word/2010/wordprocessingGroup" xmlns:mc="http://schemas.openxmlformats.org/markup-compatibility/2006" xmlns:wp14="http://schemas.microsoft.com/office/word/2010/wordprocessingDrawing" xmlns:w14="http://schemas.microsoft.com/office/word/2010/wordml" mc:Ignorable="w14 wp14">
+<w:ftr xmlns:wpc="http://schemas.microsoft.com/office/word/2010/wordprocessingCanvas" xmlns:cx="http://schemas.microsoft.com/office/drawing/2014/chartex" xmlns:cx1="http://schemas.microsoft.com/office/drawing/2015/9/8/chartex" xmlns:mc="http://schemas.openxmlformats.org/markup-compatibility/2006" xmlns:o="urn:schemas-microsoft-com:office:office" xmlns:r="http://schemas.openxmlformats.org/officeDocument/2006/relationships" xmlns:m="http://schemas.openxmlformats.org/officeDocument/2006/math" xmlns:v="urn:schemas-microsoft-com:vml" xmlns:wp14="http://schemas.microsoft.com/office/word/2010/wordprocessingDrawing" xmlns:wp="http://schemas.openxmlformats.org/drawingml/2006/wordprocessingDrawing" xmlns:w10="urn:schemas-microsoft-com:office:word" xmlns:w="http://schemas.openxmlformats.org/wordprocessingml/2006/main" xmlns:w14="http://schemas.microsoft.com/office/word/2010/wordml" xmlns:w15="http://schemas.microsoft.com/office/word/2012/wordml" xmlns:w16se="http://schemas.microsoft.com/office/word/2015/wordml/symex" xmlns:wpg="http://schemas.microsoft.com/office/word/2010/wordprocessingGroup" xmlns:wpi="http://schemas.microsoft.com/office/word/2010/wordprocessingInk" xmlns:wne="http://schemas.microsoft.com/office/word/2006/wordml" xmlns:wps="http://schemas.microsoft.com/office/word/2010/wordprocessingShape" mc:Ignorable="w14 w15 w16se wp14">
   <w:p>
     <w:pPr>
-      <w:pStyle w:val="Style24"/>
-      <w:tabs>
-        <w:tab w:val="center" w:pos="4819" w:leader="none"/>
-        <w:tab w:val="right" w:pos="9639" w:leader="none"/>
-      </w:tabs>
-      <w:spacing w:before="0" w:after="200"/>
-      <w:rPr/>
+      <w:pStyle w:val="ae"/>
     </w:pPr>
-    <w:r>
-      <w:rPr/>
-    </w:r>
   </w:p>
 </w:ftr>
 </file>
 
+<file path=word/footnotes.xml><?xml version="1.0" encoding="utf-8"?>
+<w:footnotes xmlns:wpc="http://schemas.microsoft.com/office/word/2010/wordprocessingCanvas" xmlns:cx="http://schemas.microsoft.com/office/drawing/2014/chartex" xmlns:cx1="http://schemas.microsoft.com/office/drawing/2015/9/8/chartex" xmlns:mc="http://schemas.openxmlformats.org/markup-compatibility/2006" xmlns:o="urn:schemas-microsoft-com:office:office" xmlns:r="http://schemas.openxmlformats.org/officeDocument/2006/relationships" xmlns:m="http://schemas.openxmlformats.org/officeDocument/2006/math" xmlns:v="urn:schemas-microsoft-com:vml" xmlns:wp14="http://schemas.microsoft.com/office/word/2010/wordprocessingDrawing" xmlns:wp="http://schemas.openxmlformats.org/drawingml/2006/wordprocessingDrawing" xmlns:w10="urn:schemas-microsoft-com:office:word" xmlns:w="http://schemas.openxmlformats.org/wordprocessingml/2006/main" xmlns:w14="http://schemas.microsoft.com/office/word/2010/wordml" xmlns:w15="http://schemas.microsoft.com/office/word/2012/wordml" xmlns:w16se="http://schemas.microsoft.com/office/word/2015/wordml/symex" xmlns:wpg="http://schemas.microsoft.com/office/word/2010/wordprocessingGroup" xmlns:wpi="http://schemas.microsoft.com/office/word/2010/wordprocessingInk" xmlns:wne="http://schemas.microsoft.com/office/word/2006/wordml" xmlns:wps="http://schemas.microsoft.com/office/word/2010/wordprocessingShape" mc:Ignorable="w14 w15 w16se wp14">
+  <w:footnote w:type="separator" w:id="-1">
+    <w:p>
+      <w:pPr>
+        <w:spacing w:after="0" w:line="240" w:lineRule="auto"/>
+      </w:pPr>
+      <w:r>
+        <w:separator/>
+      </w:r>
+    </w:p>
+  </w:footnote>
+  <w:footnote w:type="continuationSeparator" w:id="0">
+    <w:p>
+      <w:pPr>
+        <w:spacing w:after="0" w:line="240" w:lineRule="auto"/>
+      </w:pPr>
+      <w:r>
+        <w:continuationSeparator/>
+      </w:r>
+    </w:p>
+  </w:footnote>
+</w:footnotes>
+</file>
+
 <file path=word/header1.xml><?xml version="1.0" encoding="utf-8"?>
-<w:hdr xmlns:o="urn:schemas-microsoft-com:office:office" xmlns:r="http://schemas.openxmlformats.org/officeDocument/2006/relationships" xmlns:v="urn:schemas-microsoft-com:vml" xmlns:w="http://schemas.openxmlformats.org/wordprocessingml/2006/main" xmlns:w10="urn:schemas-microsoft-com:office:word" xmlns:wp="http://schemas.openxmlformats.org/drawingml/2006/wordprocessingDrawing" xmlns:wps="http://schemas.microsoft.com/office/word/2010/wordprocessingShape" xmlns:wpg="http://schemas.microsoft.com/office/word/2010/wordprocessingGroup" xmlns:mc="http://schemas.openxmlformats.org/markup-compatibility/2006" xmlns:wp14="http://schemas.microsoft.com/office/word/2010/wordprocessingDrawing" xmlns:w14="http://schemas.microsoft.com/office/word/2010/wordml" mc:Ignorable="w14 wp14">
+<w:hdr xmlns:wpc="http://schemas.microsoft.com/office/word/2010/wordprocessingCanvas" xmlns:cx="http://schemas.microsoft.com/office/drawing/2014/chartex" xmlns:cx1="http://schemas.microsoft.com/office/drawing/2015/9/8/chartex" xmlns:mc="http://schemas.openxmlformats.org/markup-compatibility/2006" xmlns:o="urn:schemas-microsoft-com:office:office" xmlns:r="http://schemas.openxmlformats.org/officeDocument/2006/relationships" xmlns:m="http://schemas.openxmlformats.org/officeDocument/2006/math" xmlns:v="urn:schemas-microsoft-com:vml" xmlns:wp14="http://schemas.microsoft.com/office/word/2010/wordprocessingDrawing" xmlns:wp="http://schemas.openxmlformats.org/drawingml/2006/wordprocessingDrawing" xmlns:w10="urn:schemas-microsoft-com:office:word" xmlns:w="http://schemas.openxmlformats.org/wordprocessingml/2006/main" xmlns:w14="http://schemas.microsoft.com/office/word/2010/wordml" xmlns:w15="http://schemas.microsoft.com/office/word/2012/wordml" xmlns:w16se="http://schemas.microsoft.com/office/word/2015/wordml/symex" xmlns:wpg="http://schemas.microsoft.com/office/word/2010/wordprocessingGroup" xmlns:wpi="http://schemas.microsoft.com/office/word/2010/wordprocessingInk" xmlns:wne="http://schemas.microsoft.com/office/word/2006/wordml" xmlns:wps="http://schemas.microsoft.com/office/word/2010/wordprocessingShape" mc:Ignorable="w14 w15 w16se wp14">
   <w:p>
     <w:pPr>
-      <w:pStyle w:val="Style23"/>
-      <w:tabs>
-        <w:tab w:val="center" w:pos="4819" w:leader="none"/>
-        <w:tab w:val="right" w:pos="9639" w:leader="none"/>
-      </w:tabs>
-      <w:spacing w:before="0" w:after="200"/>
-      <w:rPr/>
+      <w:pStyle w:val="ad"/>
     </w:pPr>
-    <w:r>
-      <w:rPr/>
-    </w:r>
   </w:p>
 </w:hdr>
 </file>
 
 <file path=word/styles.xml><?xml version="1.0" encoding="utf-8"?>
-<w:styles xmlns:w="http://schemas.openxmlformats.org/wordprocessingml/2006/main" xmlns:w14="http://schemas.microsoft.com/office/word/2010/wordml" xmlns:mc="http://schemas.openxmlformats.org/markup-compatibility/2006" mc:Ignorable="w14">
+<w:styles xmlns:mc="http://schemas.openxmlformats.org/markup-compatibility/2006" xmlns:r="http://schemas.openxmlformats.org/officeDocument/2006/relationships" xmlns:w="http://schemas.openxmlformats.org/wordprocessingml/2006/main" xmlns:w14="http://schemas.microsoft.com/office/word/2010/wordml" xmlns:w15="http://schemas.microsoft.com/office/word/2012/wordml" xmlns:w16se="http://schemas.microsoft.com/office/word/2015/wordml/symex" mc:Ignorable="w14 w15 w16se">
   <w:docDefaults>
     <w:rPrDefault>
       <w:rPr>
-        <w:rFonts w:ascii="Calibri" w:hAnsi="Calibri" w:eastAsia="Times New Roman" w:cs="Calibri"/>
+        <w:rFonts w:ascii="Calibri" w:eastAsia="Times New Roman" w:hAnsi="Calibri" w:cs="Calibri"/>
         <w:lang w:val="uk-UA" w:eastAsia="uk-UA" w:bidi="ar-SA"/>
       </w:rPr>
     </w:rPrDefault>
-    <w:pPrDefault>
-      <w:pPr/>
-    </w:pPrDefault>
+    <w:pPrDefault/>
   </w:docDefaults>
-  <w:latentStyles w:defLockedState="0" w:defUIPriority="0" w:defSemiHidden="0" w:defUnhideWhenUsed="0" w:defQFormat="0" w:count="375">
+  <w:latentStyles w:defLockedState="0" w:defUIPriority="0" w:defSemiHidden="0" w:defUnhideWhenUsed="0" w:defQFormat="0" w:count="371">
     <w:lsdException w:name="Normal" w:locked="1" w:qFormat="1"/>
     <w:lsdException w:name="heading 1" w:locked="1" w:qFormat="1"/>
     <w:lsdException w:name="heading 2" w:locked="1" w:semiHidden="1" w:unhideWhenUsed="1" w:qFormat="1"/>
@@ -1286,14 +1884,58 @@
     <w:lsdException w:name="HTML Sample" w:locked="1"/>
     <w:lsdException w:name="HTML Typewriter" w:locked="1"/>
     <w:lsdException w:name="HTML Variable" w:locked="1"/>
+    <w:lsdException w:name="Normal Table" w:semiHidden="1" w:unhideWhenUsed="1"/>
     <w:lsdException w:name="annotation subject" w:locked="1"/>
     <w:lsdException w:name="No List" w:locked="1"/>
     <w:lsdException w:name="Outline List 1" w:locked="1"/>
     <w:lsdException w:name="Outline List 2" w:locked="1"/>
     <w:lsdException w:name="Outline List 3" w:locked="1"/>
+    <w:lsdException w:name="Table Simple 1" w:semiHidden="1" w:unhideWhenUsed="1"/>
+    <w:lsdException w:name="Table Simple 2" w:semiHidden="1" w:unhideWhenUsed="1"/>
+    <w:lsdException w:name="Table Simple 3" w:semiHidden="1" w:unhideWhenUsed="1"/>
+    <w:lsdException w:name="Table Classic 1" w:semiHidden="1" w:unhideWhenUsed="1"/>
+    <w:lsdException w:name="Table Classic 2" w:semiHidden="1" w:unhideWhenUsed="1"/>
+    <w:lsdException w:name="Table Classic 3" w:semiHidden="1" w:unhideWhenUsed="1"/>
+    <w:lsdException w:name="Table Classic 4" w:semiHidden="1" w:unhideWhenUsed="1"/>
+    <w:lsdException w:name="Table Colorful 1" w:semiHidden="1" w:unhideWhenUsed="1"/>
+    <w:lsdException w:name="Table Colorful 2" w:semiHidden="1" w:unhideWhenUsed="1"/>
+    <w:lsdException w:name="Table Colorful 3" w:semiHidden="1" w:unhideWhenUsed="1"/>
+    <w:lsdException w:name="Table Columns 1" w:semiHidden="1" w:unhideWhenUsed="1"/>
+    <w:lsdException w:name="Table Columns 2" w:semiHidden="1" w:unhideWhenUsed="1"/>
+    <w:lsdException w:name="Table Columns 3" w:semiHidden="1" w:unhideWhenUsed="1"/>
+    <w:lsdException w:name="Table Columns 4" w:semiHidden="1" w:unhideWhenUsed="1"/>
+    <w:lsdException w:name="Table Columns 5" w:semiHidden="1" w:unhideWhenUsed="1"/>
+    <w:lsdException w:name="Table Grid 1" w:semiHidden="1" w:unhideWhenUsed="1"/>
+    <w:lsdException w:name="Table Grid 2" w:semiHidden="1" w:unhideWhenUsed="1"/>
+    <w:lsdException w:name="Table Grid 3" w:semiHidden="1" w:unhideWhenUsed="1"/>
+    <w:lsdException w:name="Table Grid 4" w:semiHidden="1" w:unhideWhenUsed="1"/>
+    <w:lsdException w:name="Table Grid 5" w:semiHidden="1" w:unhideWhenUsed="1"/>
+    <w:lsdException w:name="Table Grid 6" w:semiHidden="1" w:unhideWhenUsed="1"/>
+    <w:lsdException w:name="Table Grid 7" w:semiHidden="1" w:unhideWhenUsed="1"/>
+    <w:lsdException w:name="Table Grid 8" w:semiHidden="1" w:unhideWhenUsed="1"/>
+    <w:lsdException w:name="Table List 1" w:semiHidden="1" w:unhideWhenUsed="1"/>
+    <w:lsdException w:name="Table List 2" w:semiHidden="1" w:unhideWhenUsed="1"/>
+    <w:lsdException w:name="Table List 3" w:semiHidden="1" w:unhideWhenUsed="1"/>
+    <w:lsdException w:name="Table List 4" w:semiHidden="1" w:unhideWhenUsed="1"/>
+    <w:lsdException w:name="Table List 5" w:semiHidden="1" w:unhideWhenUsed="1"/>
+    <w:lsdException w:name="Table List 6" w:semiHidden="1" w:unhideWhenUsed="1"/>
+    <w:lsdException w:name="Table List 7" w:semiHidden="1" w:unhideWhenUsed="1"/>
+    <w:lsdException w:name="Table List 8" w:semiHidden="1" w:unhideWhenUsed="1"/>
+    <w:lsdException w:name="Table 3D effects 1" w:semiHidden="1" w:unhideWhenUsed="1"/>
+    <w:lsdException w:name="Table 3D effects 2" w:semiHidden="1" w:unhideWhenUsed="1"/>
+    <w:lsdException w:name="Table 3D effects 3" w:semiHidden="1" w:unhideWhenUsed="1"/>
+    <w:lsdException w:name="Table Contemporary" w:semiHidden="1" w:unhideWhenUsed="1"/>
+    <w:lsdException w:name="Table Elegant" w:semiHidden="1" w:unhideWhenUsed="1"/>
+    <w:lsdException w:name="Table Professional" w:semiHidden="1" w:unhideWhenUsed="1"/>
+    <w:lsdException w:name="Table Subtle 1" w:semiHidden="1" w:unhideWhenUsed="1"/>
+    <w:lsdException w:name="Table Subtle 2" w:semiHidden="1" w:unhideWhenUsed="1"/>
+    <w:lsdException w:name="Table Web 1" w:semiHidden="1" w:unhideWhenUsed="1"/>
+    <w:lsdException w:name="Table Web 2" w:semiHidden="1" w:unhideWhenUsed="1"/>
+    <w:lsdException w:name="Table Web 3" w:semiHidden="1" w:unhideWhenUsed="1"/>
     <w:lsdException w:name="Balloon Text" w:locked="1"/>
     <w:lsdException w:name="Table Grid" w:locked="1"/>
-    <w:lsdException w:name="Placeholder Text" w:uiPriority="99" w:semiHidden="1"/>
+    <w:lsdException w:name="Table Theme" w:semiHidden="1" w:unhideWhenUsed="1"/>
+    <w:lsdException w:name="Placeholder Text" w:semiHidden="1" w:uiPriority="99"/>
     <w:lsdException w:name="No Spacing" w:uiPriority="1" w:qFormat="1"/>
     <w:lsdException w:name="Light Shading" w:uiPriority="60"/>
     <w:lsdException w:name="Light List" w:uiPriority="61"/>
@@ -1315,7 +1957,7 @@
     <w:lsdException w:name="Medium Shading 1 Accent 1" w:uiPriority="63"/>
     <w:lsdException w:name="Medium Shading 2 Accent 1" w:uiPriority="64"/>
     <w:lsdException w:name="Medium List 1 Accent 1" w:uiPriority="65"/>
-    <w:lsdException w:name="Revision" w:uiPriority="99" w:semiHidden="1"/>
+    <w:lsdException w:name="Revision" w:semiHidden="1" w:uiPriority="99"/>
     <w:lsdException w:name="List Paragraph" w:uiPriority="34" w:qFormat="1"/>
     <w:lsdException w:name="Quote" w:uiPriority="29" w:qFormat="1"/>
     <w:lsdException w:name="Intense Quote" w:uiPriority="30" w:qFormat="1"/>
@@ -1402,8 +2044,8 @@
     <w:lsdException w:name="Subtle Reference" w:uiPriority="31" w:qFormat="1"/>
     <w:lsdException w:name="Intense Reference" w:uiPriority="32" w:qFormat="1"/>
     <w:lsdException w:name="Book Title" w:uiPriority="33" w:qFormat="1"/>
-    <w:lsdException w:name="Bibliography" w:uiPriority="37" w:semiHidden="1" w:unhideWhenUsed="1"/>
-    <w:lsdException w:name="TOC Heading" w:uiPriority="39" w:semiHidden="1" w:unhideWhenUsed="1" w:qFormat="1"/>
+    <w:lsdException w:name="Bibliography" w:semiHidden="1" w:uiPriority="37" w:unhideWhenUsed="1"/>
+    <w:lsdException w:name="TOC Heading" w:semiHidden="1" w:uiPriority="39" w:unhideWhenUsed="1" w:qFormat="1"/>
     <w:lsdException w:name="Plain Table 1" w:uiPriority="41"/>
     <w:lsdException w:name="Plain Table 2" w:uiPriority="42"/>
     <w:lsdException w:name="Plain Table 3" w:uiPriority="43"/>
@@ -1508,54 +2150,14 @@
     <w:lsdException w:name="List Table 5 Dark Accent 6" w:uiPriority="50"/>
     <w:lsdException w:name="List Table 6 Colorful Accent 6" w:uiPriority="51"/>
     <w:lsdException w:name="List Table 7 Colorful Accent 6" w:uiPriority="52"/>
-    <w:lsdException w:name="Mention" w:uiPriority="99" w:semiHidden="1" w:unhideWhenUsed="1"/>
-    <w:lsdException w:name="Smart Hyperlink" w:uiPriority="99" w:semiHidden="1" w:unhideWhenUsed="1"/>
-    <w:lsdException w:name="Hashtag" w:uiPriority="99" w:semiHidden="1" w:unhideWhenUsed="1"/>
-    <w:lsdException w:name="Unresolved Mention" w:uiPriority="99" w:semiHidden="1" w:unhideWhenUsed="1"/>
   </w:latentStyles>
-  <w:style w:type="paragraph" w:styleId="Normal" w:default="1">
+  <w:style w:type="paragraph" w:default="1" w:styleId="a">
     <w:name w:val="Normal"/>
     <w:qFormat/>
-    <w:rsid w:val="005f465e"/>
+    <w:rsid w:val="005F465E"/>
     <w:pPr>
-      <w:widowControl/>
-      <w:bidi w:val="0"/>
-      <w:spacing w:lineRule="auto" w:line="276" w:before="0" w:after="200"/>
-      <w:jc w:val="left"/>
+      <w:spacing w:after="200" w:line="276" w:lineRule="auto"/>
     </w:pPr>
-    <w:rPr>
-      <w:rFonts w:ascii="Calibri" w:hAnsi="Calibri" w:eastAsia="Times New Roman" w:cs="Times New Roman"/>
-      <w:color w:val="auto"/>
-      <w:kern w:val="0"/>
-      <w:sz w:val="22"/>
-      <w:szCs w:val="22"/>
-      <w:lang w:val="ru-RU" w:eastAsia="en-US" w:bidi="ar-SA"/>
-    </w:rPr>
-  </w:style>
-  <w:style w:type="character" w:styleId="DefaultParagraphFont" w:default="1">
-    <w:name w:val="Default Paragraph Font"/>
-    <w:semiHidden/>
-    <w:qFormat/>
-    <w:rPr/>
-  </w:style>
-  <w:style w:type="character" w:styleId="Style14" w:customStyle="1">
-    <w:name w:val="Текст выноски Знак"/>
-    <w:link w:val="a3"/>
-    <w:semiHidden/>
-    <w:qFormat/>
-    <w:locked/>
-    <w:rsid w:val="003633d2"/>
-    <w:rPr>
-      <w:rFonts w:ascii="Tahoma" w:hAnsi="Tahoma" w:cs="Tahoma"/>
-      <w:sz w:val="16"/>
-      <w:szCs w:val="16"/>
-    </w:rPr>
-  </w:style>
-  <w:style w:type="character" w:styleId="Style15" w:customStyle="1">
-    <w:name w:val="Верхний колонтитул Знак"/>
-    <w:link w:val="a6"/>
-    <w:qFormat/>
-    <w:rsid w:val="008d7ee1"/>
     <w:rPr>
       <w:rFonts w:cs="Times New Roman"/>
       <w:sz w:val="22"/>
@@ -1563,11 +2165,49 @@
       <w:lang w:val="ru-RU" w:eastAsia="en-US"/>
     </w:rPr>
   </w:style>
-  <w:style w:type="character" w:styleId="Style16" w:customStyle="1">
-    <w:name w:val="Нижний колонтитул Знак"/>
-    <w:link w:val="a8"/>
+  <w:style w:type="character" w:default="1" w:styleId="a0">
+    <w:name w:val="Default Paragraph Font"/>
+    <w:uiPriority w:val="1"/>
+    <w:semiHidden/>
+    <w:unhideWhenUsed/>
+  </w:style>
+  <w:style w:type="table" w:default="1" w:styleId="a1">
+    <w:name w:val="Normal Table"/>
+    <w:uiPriority w:val="99"/>
+    <w:semiHidden/>
+    <w:unhideWhenUsed/>
+    <w:tblPr>
+      <w:tblInd w:w="0" w:type="dxa"/>
+      <w:tblCellMar>
+        <w:top w:w="0" w:type="dxa"/>
+        <w:left w:w="108" w:type="dxa"/>
+        <w:bottom w:w="0" w:type="dxa"/>
+        <w:right w:w="108" w:type="dxa"/>
+      </w:tblCellMar>
+    </w:tblPr>
+  </w:style>
+  <w:style w:type="numbering" w:default="1" w:styleId="a2">
+    <w:name w:val="No List"/>
+    <w:uiPriority w:val="99"/>
+    <w:semiHidden/>
+    <w:unhideWhenUsed/>
+  </w:style>
+  <w:style w:type="character" w:customStyle="1" w:styleId="a3">
+    <w:name w:val="Текст выноски Знак"/>
+    <w:semiHidden/>
     <w:qFormat/>
-    <w:rsid w:val="008d7ee1"/>
+    <w:locked/>
+    <w:rsid w:val="003633D2"/>
+    <w:rPr>
+      <w:rFonts w:ascii="Tahoma" w:hAnsi="Tahoma" w:cs="Tahoma"/>
+      <w:sz w:val="16"/>
+      <w:szCs w:val="16"/>
+    </w:rPr>
+  </w:style>
+  <w:style w:type="character" w:customStyle="1" w:styleId="a4">
+    <w:name w:val="Верхний колонтитул Знак"/>
+    <w:qFormat/>
+    <w:rsid w:val="008D7EE1"/>
     <w:rPr>
       <w:rFonts w:cs="Times New Roman"/>
       <w:sz w:val="22"/>
@@ -1575,40 +2215,49 @@
       <w:lang w:val="ru-RU" w:eastAsia="en-US"/>
     </w:rPr>
   </w:style>
-  <w:style w:type="paragraph" w:styleId="Style17">
-    <w:name w:val="Заголовок"/>
-    <w:basedOn w:val="Normal"/>
-    <w:next w:val="Style18"/>
+  <w:style w:type="character" w:customStyle="1" w:styleId="a5">
+    <w:name w:val="Нижний колонтитул Знак"/>
+    <w:qFormat/>
+    <w:rsid w:val="008D7EE1"/>
+    <w:rPr>
+      <w:rFonts w:cs="Times New Roman"/>
+      <w:sz w:val="22"/>
+      <w:szCs w:val="22"/>
+      <w:lang w:val="ru-RU" w:eastAsia="en-US"/>
+    </w:rPr>
+  </w:style>
+  <w:style w:type="paragraph" w:styleId="a6">
+    <w:name w:val="Title"/>
+    <w:basedOn w:val="a"/>
+    <w:next w:val="a7"/>
     <w:qFormat/>
     <w:pPr>
-      <w:keepNext w:val="true"/>
+      <w:keepNext/>
       <w:spacing w:before="240" w:after="120"/>
     </w:pPr>
     <w:rPr>
-      <w:rFonts w:ascii="Liberation Sans" w:hAnsi="Liberation Sans" w:eastAsia="Droid Sans Fallback" w:cs="Noto Sans Devanagari"/>
+      <w:rFonts w:ascii="Liberation Sans" w:eastAsia="Droid Sans Fallback" w:hAnsi="Liberation Sans" w:cs="Noto Sans Devanagari"/>
       <w:sz w:val="28"/>
       <w:szCs w:val="28"/>
     </w:rPr>
   </w:style>
-  <w:style w:type="paragraph" w:styleId="Style18">
+  <w:style w:type="paragraph" w:styleId="a7">
     <w:name w:val="Body Text"/>
-    <w:basedOn w:val="Normal"/>
+    <w:basedOn w:val="a"/>
     <w:pPr>
-      <w:spacing w:lineRule="auto" w:line="276" w:before="0" w:after="140"/>
+      <w:spacing w:after="140"/>
     </w:pPr>
-    <w:rPr/>
   </w:style>
-  <w:style w:type="paragraph" w:styleId="Style19">
+  <w:style w:type="paragraph" w:styleId="a8">
     <w:name w:val="List"/>
-    <w:basedOn w:val="Style18"/>
-    <w:pPr/>
+    <w:basedOn w:val="a7"/>
     <w:rPr>
       <w:rFonts w:cs="Noto Sans Devanagari"/>
     </w:rPr>
   </w:style>
-  <w:style w:type="paragraph" w:styleId="Style20">
-    <w:name w:val="Caption"/>
-    <w:basedOn w:val="Normal"/>
+  <w:style w:type="paragraph" w:styleId="a9">
+    <w:name w:val="caption"/>
+    <w:basedOn w:val="a"/>
     <w:qFormat/>
     <w:pPr>
       <w:suppressLineNumbers/>
@@ -1622,9 +2271,9 @@
       <w:szCs w:val="24"/>
     </w:rPr>
   </w:style>
-  <w:style w:type="paragraph" w:styleId="Style21">
-    <w:name w:val="Указатель"/>
-    <w:basedOn w:val="Normal"/>
+  <w:style w:type="paragraph" w:styleId="aa">
+    <w:name w:val="index heading"/>
+    <w:basedOn w:val="a"/>
     <w:qFormat/>
     <w:pPr>
       <w:suppressLineNumbers/>
@@ -1633,15 +2282,14 @@
       <w:rFonts w:cs="Noto Sans Devanagari"/>
     </w:rPr>
   </w:style>
-  <w:style w:type="paragraph" w:styleId="BalloonText">
+  <w:style w:type="paragraph" w:styleId="ab">
     <w:name w:val="Balloon Text"/>
-    <w:basedOn w:val="Normal"/>
-    <w:link w:val="a4"/>
+    <w:basedOn w:val="a"/>
     <w:semiHidden/>
     <w:qFormat/>
-    <w:rsid w:val="003633d2"/>
+    <w:rsid w:val="003633D2"/>
     <w:pPr>
-      <w:spacing w:lineRule="auto" w:line="240" w:before="0" w:after="0"/>
+      <w:spacing w:after="0" w:line="240" w:lineRule="auto"/>
     </w:pPr>
     <w:rPr>
       <w:rFonts w:ascii="Tahoma" w:hAnsi="Tahoma" w:cs="Tahoma"/>
@@ -1649,76 +2297,50 @@
       <w:szCs w:val="16"/>
     </w:rPr>
   </w:style>
-  <w:style w:type="paragraph" w:styleId="Style22">
+  <w:style w:type="paragraph" w:customStyle="1" w:styleId="ac">
     <w:name w:val="Верхний и нижний колонтитулы"/>
-    <w:basedOn w:val="Normal"/>
+    <w:basedOn w:val="a"/>
     <w:qFormat/>
-    <w:pPr/>
-    <w:rPr/>
   </w:style>
-  <w:style w:type="paragraph" w:styleId="Style23">
-    <w:name w:val="Header"/>
-    <w:basedOn w:val="Normal"/>
-    <w:link w:val="a7"/>
+  <w:style w:type="paragraph" w:styleId="ad">
+    <w:name w:val="header"/>
+    <w:basedOn w:val="a"/>
     <w:locked/>
-    <w:rsid w:val="008d7ee1"/>
+    <w:rsid w:val="008D7EE1"/>
     <w:pPr>
       <w:tabs>
-        <w:tab w:val="clear" w:pos="720"/>
-        <w:tab w:val="center" w:pos="4819" w:leader="none"/>
-        <w:tab w:val="right" w:pos="9639" w:leader="none"/>
+        <w:tab w:val="center" w:pos="4819"/>
+        <w:tab w:val="right" w:pos="9639"/>
       </w:tabs>
     </w:pPr>
-    <w:rPr/>
   </w:style>
-  <w:style w:type="paragraph" w:styleId="Style24">
-    <w:name w:val="Footer"/>
-    <w:basedOn w:val="Normal"/>
-    <w:link w:val="a9"/>
+  <w:style w:type="paragraph" w:styleId="ae">
+    <w:name w:val="footer"/>
+    <w:basedOn w:val="a"/>
     <w:locked/>
-    <w:rsid w:val="008d7ee1"/>
+    <w:rsid w:val="008D7EE1"/>
     <w:pPr>
       <w:tabs>
-        <w:tab w:val="clear" w:pos="720"/>
-        <w:tab w:val="center" w:pos="4819" w:leader="none"/>
-        <w:tab w:val="right" w:pos="9639" w:leader="none"/>
+        <w:tab w:val="center" w:pos="4819"/>
+        <w:tab w:val="right" w:pos="9639"/>
       </w:tabs>
     </w:pPr>
-    <w:rPr/>
   </w:style>
-  <w:style w:type="numbering" w:styleId="NoList" w:default="1">
-    <w:name w:val="No List"/>
-    <w:semiHidden/>
-    <w:qFormat/>
-  </w:style>
-  <w:style w:type="table" w:default="1" w:styleId="a1">
-    <w:name w:val="Normal Table"/>
-    <w:semiHidden/>
-    <w:tblPr>
-      <w:tblInd w:w="0" w:type="dxa"/>
-      <w:tblCellMar>
-        <w:top w:w="0" w:type="dxa"/>
-        <w:left w:w="108" w:type="dxa"/>
-        <w:bottom w:w="0" w:type="dxa"/>
-        <w:right w:w="108" w:type="dxa"/>
-      </w:tblCellMar>
-    </w:tblPr>
-  </w:style>
-  <w:style w:type="table" w:styleId="a5">
+  <w:style w:type="table" w:styleId="af">
     <w:name w:val="Table Grid"/>
     <w:basedOn w:val="a1"/>
-    <w:rsid w:val="003633d2"/>
+    <w:rsid w:val="003633D2"/>
     <w:rPr>
       <w:lang w:val="ru-RU" w:eastAsia="ru-RU"/>
     </w:rPr>
     <w:tblPr>
       <w:tblBorders>
-        <w:top w:val="single" w:color="auto" w:sz="4" w:space="0"/>
-        <w:left w:val="single" w:color="auto" w:sz="4" w:space="0"/>
-        <w:bottom w:val="single" w:color="auto" w:sz="4" w:space="0"/>
-        <w:right w:val="single" w:color="auto" w:sz="4" w:space="0"/>
-        <w:insideH w:val="single" w:color="auto" w:sz="4" w:space="0"/>
-        <w:insideV w:val="single" w:color="auto" w:sz="4" w:space="0"/>
+        <w:top w:val="single" w:sz="4" w:space="0" w:color="auto"/>
+        <w:left w:val="single" w:sz="4" w:space="0" w:color="auto"/>
+        <w:bottom w:val="single" w:sz="4" w:space="0" w:color="auto"/>
+        <w:right w:val="single" w:sz="4" w:space="0" w:color="auto"/>
+        <w:insideH w:val="single" w:sz="4" w:space="0" w:color="auto"/>
+        <w:insideV w:val="single" w:sz="4" w:space="0" w:color="auto"/>
       </w:tblBorders>
     </w:tblPr>
   </w:style>
@@ -2025,7 +2647,7 @@
 </file>
 
 <file path=customXml/itemProps1.xml><?xml version="1.0" encoding="utf-8"?>
-<ds:datastoreItem xmlns:ds="http://schemas.openxmlformats.org/officeDocument/2006/customXml" ds:itemID="{82D3771E-EC61-4982-BDBA-473AA4DF3135}">
+<ds:datastoreItem xmlns:ds="http://schemas.openxmlformats.org/officeDocument/2006/customXml" ds:itemID="{CB86CBC2-133F-4305-BB02-2FB271AE393C}">
   <ds:schemaRefs>
     <ds:schemaRef ds:uri="http://schemas.openxmlformats.org/officeDocument/2006/bibliography"/>
   </ds:schemaRefs>

</xml_diff>